<commit_message>
LAP22G87-27 # Added the final complexity of the entire US [Analysis]
</commit_message>
<xml_diff>
--- a/docs/Sprint2/Relatorio-TP2-ESINF.docx
+++ b/docs/Sprint2/Relatorio-TP2-ESINF.docx
@@ -169,7 +169,7 @@
           <w:noProof/>
         </w:rPr>
         <w:drawing>
-          <wp:anchor distT="0" distB="0" distL="0" distR="0" simplePos="0" relativeHeight="251658240" behindDoc="0" locked="0" layoutInCell="1" allowOverlap="1" wp14:anchorId="345FD879" wp14:editId="5C005F0A">
+          <wp:anchor distT="0" distB="0" distL="0" distR="0" simplePos="0" relativeHeight="251658240" behindDoc="0" locked="0" layoutInCell="1" allowOverlap="1" wp14:anchorId="1BBF1366" wp14:editId="0C57FF1C">
             <wp:simplePos x="0" y="0"/>
             <wp:positionH relativeFrom="page">
               <wp:posOffset>1121306</wp:posOffset>
@@ -434,30 +434,37 @@
         <w:jc w:val="center"/>
         <w:rPr>
           <w:sz w:val="32"/>
-        </w:rPr>
-      </w:pPr>
+          <w:lang w:val="en-US"/>
+        </w:rPr>
+      </w:pPr>
+      <w:proofErr w:type="spellStart"/>
       <w:r>
         <w:rPr>
           <w:sz w:val="32"/>
+          <w:lang w:val="en-US"/>
         </w:rPr>
         <w:t>Dezembro</w:t>
       </w:r>
+      <w:proofErr w:type="spellEnd"/>
       <w:r>
         <w:rPr>
           <w:spacing w:val="-3"/>
           <w:sz w:val="32"/>
+          <w:lang w:val="en-US"/>
         </w:rPr>
         <w:t xml:space="preserve"> </w:t>
       </w:r>
       <w:r>
         <w:rPr>
           <w:sz w:val="32"/>
+          <w:lang w:val="en-US"/>
         </w:rPr>
         <w:t>20</w:t>
       </w:r>
       <w:r>
         <w:rPr>
           <w:sz w:val="32"/>
+          <w:lang w:val="en-US"/>
         </w:rPr>
         <w:t>21</w:t>
       </w:r>
@@ -467,6 +474,7 @@
         <w:jc w:val="center"/>
         <w:rPr>
           <w:sz w:val="32"/>
+          <w:lang w:val="en-US"/>
         </w:rPr>
         <w:sectPr>
           <w:type w:val="continuous"/>
@@ -487,6 +495,7 @@
         <w:pStyle w:val="BodyText"/>
         <w:rPr>
           <w:sz w:val="20"/>
+          <w:lang w:val="en-US"/>
         </w:rPr>
       </w:pPr>
     </w:p>
@@ -496,6 +505,7 @@
         <w:spacing w:before="7"/>
         <w:rPr>
           <w:sz w:val="17"/>
+          <w:lang w:val="en-US"/>
         </w:rPr>
       </w:pPr>
     </w:p>
@@ -505,6 +515,7 @@
         <w:spacing w:before="5"/>
         <w:rPr>
           <w:sz w:val="20"/>
+          <w:lang w:val="en-US"/>
         </w:rPr>
       </w:pPr>
     </w:p>
@@ -514,11 +525,13 @@
         <w:ind w:left="0"/>
         <w:rPr>
           <w:u w:val="none"/>
+          <w:lang w:val="en-US"/>
         </w:rPr>
       </w:pPr>
       <w:r>
         <w:rPr>
           <w:u w:val="thick"/>
+          <w:lang w:val="en-US"/>
         </w:rPr>
         <w:t>US 201</w:t>
       </w:r>
@@ -528,6 +541,7 @@
         <w:pStyle w:val="BodyText"/>
         <w:rPr>
           <w:sz w:val="20"/>
+          <w:lang w:val="en-US"/>
         </w:rPr>
       </w:pPr>
     </w:p>
@@ -771,7 +785,7 @@
           <w:sz w:val="29"/>
         </w:rPr>
         <w:drawing>
-          <wp:inline distT="0" distB="0" distL="0" distR="0" wp14:anchorId="0826E851" wp14:editId="02486EFD">
+          <wp:inline distT="0" distB="0" distL="0" distR="0" wp14:anchorId="26E27A7D" wp14:editId="5981D26B">
             <wp:extent cx="6184900" cy="5397500"/>
             <wp:effectExtent l="0" t="0" r="0" b="0"/>
             <wp:docPr id="4" name="Picture 4" descr="Text&#10;&#10;Description automatically generated"/>
@@ -1199,7 +1213,7 @@
         <mc:AlternateContent>
           <mc:Choice Requires="wps">
             <w:drawing>
-              <wp:anchor distT="0" distB="0" distL="114300" distR="114300" simplePos="0" relativeHeight="251661312" behindDoc="0" locked="0" layoutInCell="1" allowOverlap="1" wp14:anchorId="1AEAB3CF" wp14:editId="39817C69">
+              <wp:anchor distT="0" distB="0" distL="114300" distR="114300" simplePos="0" relativeHeight="251661312" behindDoc="0" locked="0" layoutInCell="1" allowOverlap="1" wp14:anchorId="647237DF" wp14:editId="0CD66086">
                 <wp:simplePos x="0" y="0"/>
                 <wp:positionH relativeFrom="column">
                   <wp:posOffset>0</wp:posOffset>
@@ -1395,7 +1409,7 @@
           <w:noProof/>
         </w:rPr>
         <w:drawing>
-          <wp:anchor distT="0" distB="0" distL="114300" distR="114300" simplePos="0" relativeHeight="251653632" behindDoc="0" locked="0" layoutInCell="1" allowOverlap="1" wp14:anchorId="73A7C3B8" wp14:editId="7A5E2B04">
+          <wp:anchor distT="0" distB="0" distL="114300" distR="114300" simplePos="0" relativeHeight="251653632" behindDoc="0" locked="0" layoutInCell="1" allowOverlap="1" wp14:anchorId="1741A77C" wp14:editId="4CC2F95E">
             <wp:simplePos x="855023" y="2268187"/>
             <wp:positionH relativeFrom="column">
               <wp:align>left</wp:align>
@@ -1452,7 +1466,7 @@
           <w:noProof/>
         </w:rPr>
         <w:drawing>
-          <wp:inline distT="0" distB="0" distL="0" distR="0" wp14:anchorId="73C790E2" wp14:editId="4E289A7D">
+          <wp:inline distT="0" distB="0" distL="0" distR="0" wp14:anchorId="6EE56343" wp14:editId="711DF28E">
             <wp:extent cx="6184900" cy="3179445"/>
             <wp:effectExtent l="0" t="0" r="0" b="0"/>
             <wp:docPr id="6" name="Picture 6" descr="Text&#10;&#10;Description automatically generated"/>
@@ -1500,83 +1514,158 @@
         <w:rPr>
           <w:lang w:val="en-US"/>
         </w:rPr>
+      </w:pPr>
+      <w:proofErr w:type="spellStart"/>
+      <w:r>
+        <w:rPr>
+          <w:lang w:val="en-US"/>
+        </w:rPr>
+        <w:t>Figura</w:t>
+      </w:r>
+      <w:proofErr w:type="spellEnd"/>
+      <w:r>
+        <w:rPr>
+          <w:lang w:val="en-US"/>
+        </w:rPr>
+        <w:t xml:space="preserve"> </w:t>
+      </w:r>
+      <w:r>
+        <w:fldChar w:fldCharType="begin"/>
+      </w:r>
+      <w:r>
+        <w:rPr>
+          <w:lang w:val="en-US"/>
+        </w:rPr>
+        <w:instrText xml:space="preserve"> SEQ Figura \* ARABIC </w:instrText>
+      </w:r>
+      <w:r>
+        <w:fldChar w:fldCharType="separate"/>
+      </w:r>
+      <w:r>
+        <w:rPr>
+          <w:noProof/>
+          <w:lang w:val="en-US"/>
+        </w:rPr>
+        <w:t>3</w:t>
+      </w:r>
+      <w:r>
+        <w:fldChar w:fldCharType="end"/>
+      </w:r>
+      <w:r>
+        <w:rPr>
+          <w:lang w:val="en-US"/>
+        </w:rPr>
+        <w:t xml:space="preserve"> - Class </w:t>
+      </w:r>
+      <w:proofErr w:type="spellStart"/>
+      <w:r>
+        <w:rPr>
+          <w:lang w:val="en-US"/>
+        </w:rPr>
+        <w:t>KdTre</w:t>
+      </w:r>
+      <w:proofErr w:type="spellEnd"/>
+      <w:r>
+        <w:rPr>
+          <w:lang w:val="en-US"/>
+        </w:rPr>
+        <w:t xml:space="preserve">, method </w:t>
+      </w:r>
+      <w:proofErr w:type="spellStart"/>
+      <w:r>
+        <w:rPr>
+          <w:lang w:val="en-US"/>
+        </w:rPr>
+        <w:t>buildTree</w:t>
+      </w:r>
+      <w:proofErr w:type="spellEnd"/>
+    </w:p>
+    <w:p>
+      <w:pPr>
+        <w:rPr>
+          <w:lang w:val="en-US"/>
+        </w:rPr>
+      </w:pPr>
+    </w:p>
+    <w:p>
+      <w:pPr>
+        <w:rPr>
+          <w:lang w:val="en-US"/>
+        </w:rPr>
+      </w:pPr>
+    </w:p>
+    <w:p>
+      <w:pPr>
+        <w:rPr>
+          <w:lang w:val="en-US"/>
+        </w:rPr>
+      </w:pPr>
+    </w:p>
+    <w:p>
+      <w:pPr>
+        <w:rPr>
+          <w:lang w:val="en-US"/>
+        </w:rPr>
+      </w:pPr>
+    </w:p>
+    <w:p>
+      <w:pPr>
+        <w:rPr>
+          <w:lang w:val="en-US"/>
+        </w:rPr>
+      </w:pPr>
+    </w:p>
+    <w:p>
+      <w:r>
+        <w:t xml:space="preserve">A complexidade da US 201 é </w:t>
+      </w:r>
+      <w:proofErr w:type="gramStart"/>
+      <w:r>
+        <w:t>ent</w:t>
+      </w:r>
+      <w:r>
+        <w:t>ão :</w:t>
+      </w:r>
+      <w:proofErr w:type="gramEnd"/>
+      <w:r>
+        <w:t xml:space="preserve">  </w:t>
+      </w:r>
+    </w:p>
+    <w:p/>
+    <w:p>
+      <w:pPr>
+        <w:rPr>
+          <w:b/>
+          <w:bCs/>
+        </w:rPr>
         <w:sectPr>
           <w:pgSz w:w="12240" w:h="15840"/>
           <w:pgMar w:top="1500" w:right="1160" w:bottom="1460" w:left="1340" w:header="752" w:footer="1262" w:gutter="0"/>
           <w:cols w:space="720"/>
         </w:sectPr>
       </w:pPr>
-      <w:proofErr w:type="spellStart"/>
-      <w:r>
-        <w:rPr>
-          <w:lang w:val="en-US"/>
-        </w:rPr>
-        <w:t>Figura</w:t>
-      </w:r>
-      <w:proofErr w:type="spellEnd"/>
-      <w:r>
-        <w:rPr>
-          <w:lang w:val="en-US"/>
-        </w:rPr>
-        <w:t xml:space="preserve"> </w:t>
-      </w:r>
-      <w:r>
-        <w:fldChar w:fldCharType="begin"/>
-      </w:r>
-      <w:r>
-        <w:rPr>
-          <w:lang w:val="en-US"/>
-        </w:rPr>
-        <w:instrText xml:space="preserve"> SEQ Figura \* ARABIC </w:instrText>
-      </w:r>
-      <w:r>
-        <w:fldChar w:fldCharType="separate"/>
-      </w:r>
-      <w:r>
-        <w:rPr>
-          <w:noProof/>
-          <w:lang w:val="en-US"/>
-        </w:rPr>
-        <w:t>3</w:t>
-      </w:r>
-      <w:r>
-        <w:fldChar w:fldCharType="end"/>
-      </w:r>
-      <w:r>
-        <w:rPr>
-          <w:lang w:val="en-US"/>
-        </w:rPr>
-        <w:t xml:space="preserve"> - Class </w:t>
-      </w:r>
-      <w:proofErr w:type="spellStart"/>
-      <w:r>
-        <w:rPr>
-          <w:lang w:val="en-US"/>
-        </w:rPr>
-        <w:t>KdTre</w:t>
-      </w:r>
-      <w:proofErr w:type="spellEnd"/>
-      <w:r>
-        <w:rPr>
-          <w:lang w:val="en-US"/>
-        </w:rPr>
-        <w:t xml:space="preserve">, method </w:t>
-      </w:r>
-      <w:proofErr w:type="spellStart"/>
-      <w:r>
-        <w:rPr>
-          <w:lang w:val="en-US"/>
-        </w:rPr>
-        <w:t>buildTree</w:t>
-      </w:r>
-      <w:proofErr w:type="spellEnd"/>
+      <w:proofErr w:type="gramStart"/>
+      <w:r>
+        <w:rPr>
+          <w:b/>
+          <w:bCs/>
+        </w:rPr>
+        <w:t>O(</w:t>
+      </w:r>
+      <w:proofErr w:type="gramEnd"/>
+      <w:r>
+        <w:rPr>
+          <w:b/>
+          <w:bCs/>
+        </w:rPr>
+        <w:t>log n) + O(n)  = O(n)</w:t>
+      </w:r>
     </w:p>
     <w:p>
       <w:pPr>
         <w:pStyle w:val="BodyText"/>
         <w:rPr>
           <w:sz w:val="20"/>
-          <w:lang w:val="en-US"/>
         </w:rPr>
       </w:pPr>
     </w:p>
@@ -1585,7 +1674,6 @@
         <w:pStyle w:val="BodyText"/>
         <w:rPr>
           <w:sz w:val="20"/>
-          <w:lang w:val="en-US"/>
         </w:rPr>
       </w:pPr>
     </w:p>
@@ -1594,7 +1682,6 @@
         <w:pStyle w:val="BodyText"/>
         <w:rPr>
           <w:sz w:val="20"/>
-          <w:lang w:val="en-US"/>
         </w:rPr>
       </w:pPr>
     </w:p>
@@ -1604,7 +1691,6 @@
         <w:spacing w:before="9"/>
         <w:rPr>
           <w:sz w:val="19"/>
-          <w:lang w:val="en-US"/>
         </w:rPr>
       </w:pPr>
     </w:p>
@@ -1612,9 +1698,6 @@
       <w:pPr>
         <w:pStyle w:val="BodyText"/>
         <w:spacing w:before="160" w:line="259" w:lineRule="auto"/>
-        <w:rPr>
-          <w:lang w:val="en-US"/>
-        </w:rPr>
       </w:pPr>
     </w:p>
     <w:sectPr>
@@ -1662,7 +1745,7 @@
       <mc:AlternateContent>
         <mc:Choice Requires="wps">
           <w:drawing>
-            <wp:anchor distT="0" distB="0" distL="114300" distR="114300" simplePos="0" relativeHeight="251660288" behindDoc="1" locked="0" layoutInCell="1" allowOverlap="1" wp14:anchorId="46F45540">
+            <wp:anchor distT="0" distB="0" distL="114300" distR="114300" simplePos="0" relativeHeight="251660288" behindDoc="1" locked="0" layoutInCell="1" allowOverlap="1" wp14:anchorId="24E2415F" wp14:editId="16F2B17B">
               <wp:simplePos x="0" y="0"/>
               <wp:positionH relativeFrom="page">
                 <wp:posOffset>3779520</wp:posOffset>
@@ -1801,7 +1884,7 @@
       <mc:AlternateContent>
         <mc:Choice Requires="wps">
           <w:drawing>
-            <wp:anchor distT="0" distB="0" distL="114300" distR="114300" simplePos="0" relativeHeight="251663360" behindDoc="1" locked="0" layoutInCell="1" allowOverlap="1" wp14:anchorId="26774B7F">
+            <wp:anchor distT="0" distB="0" distL="114300" distR="114300" simplePos="0" relativeHeight="251663360" behindDoc="1" locked="0" layoutInCell="1" allowOverlap="1" wp14:anchorId="778F7899" wp14:editId="56127945">
               <wp:simplePos x="0" y="0"/>
               <wp:positionH relativeFrom="page">
                 <wp:posOffset>901700</wp:posOffset>
@@ -1977,7 +2060,7 @@
         <w:noProof/>
       </w:rPr>
       <w:drawing>
-        <wp:anchor distT="0" distB="0" distL="0" distR="0" simplePos="0" relativeHeight="251654144" behindDoc="1" locked="0" layoutInCell="1" allowOverlap="1" wp14:anchorId="440BFEDF" wp14:editId="1B3D7A5E">
+        <wp:anchor distT="0" distB="0" distL="0" distR="0" simplePos="0" relativeHeight="251654144" behindDoc="1" locked="0" layoutInCell="1" allowOverlap="1" wp14:anchorId="1D48E84C" wp14:editId="110462E9">
           <wp:simplePos x="0" y="0"/>
           <wp:positionH relativeFrom="page">
             <wp:posOffset>5637379</wp:posOffset>
@@ -2025,7 +2108,7 @@
         <w:noProof/>
       </w:rPr>
       <w:drawing>
-        <wp:anchor distT="0" distB="0" distL="0" distR="0" simplePos="0" relativeHeight="251657216" behindDoc="1" locked="0" layoutInCell="1" allowOverlap="1" wp14:anchorId="208C3B52" wp14:editId="3ECC8418">
+        <wp:anchor distT="0" distB="0" distL="0" distR="0" simplePos="0" relativeHeight="251657216" behindDoc="1" locked="0" layoutInCell="1" allowOverlap="1" wp14:anchorId="70533A11" wp14:editId="43E78B92">
           <wp:simplePos x="0" y="0"/>
           <wp:positionH relativeFrom="page">
             <wp:posOffset>982473</wp:posOffset>

</xml_diff>

<commit_message>
LAP22G87-30 # Finished complexity analysis [Analysis]
</commit_message>
<xml_diff>
--- a/docs/Sprint2/Relatorio-TP2-ESINF.docx
+++ b/docs/Sprint2/Relatorio-TP2-ESINF.docx
@@ -4,7 +4,7 @@
   <w:body>
     <w:p>
       <w:pPr>
-        <w:pStyle w:val="BodyText"/>
+        <w:pStyle w:val="Corpodetexto"/>
         <w:rPr>
           <w:rFonts w:ascii="Times New Roman"/>
           <w:sz w:val="20"/>
@@ -13,7 +13,7 @@
     </w:p>
     <w:p>
       <w:pPr>
-        <w:pStyle w:val="BodyText"/>
+        <w:pStyle w:val="Corpodetexto"/>
         <w:rPr>
           <w:rFonts w:ascii="Times New Roman"/>
         </w:rPr>
@@ -21,7 +21,7 @@
     </w:p>
     <w:p>
       <w:pPr>
-        <w:pStyle w:val="Title"/>
+        <w:pStyle w:val="Ttulo"/>
         <w:spacing w:before="18"/>
         <w:ind w:right="1651"/>
       </w:pPr>
@@ -58,7 +58,7 @@
     </w:p>
     <w:p>
       <w:pPr>
-        <w:pStyle w:val="BodyText"/>
+        <w:pStyle w:val="Corpodetexto"/>
         <w:rPr>
           <w:b/>
           <w:sz w:val="20"/>
@@ -67,7 +67,7 @@
     </w:p>
     <w:p>
       <w:pPr>
-        <w:pStyle w:val="BodyText"/>
+        <w:pStyle w:val="Corpodetexto"/>
         <w:rPr>
           <w:b/>
           <w:sz w:val="20"/>
@@ -76,7 +76,7 @@
     </w:p>
     <w:p>
       <w:pPr>
-        <w:pStyle w:val="BodyText"/>
+        <w:pStyle w:val="Corpodetexto"/>
         <w:rPr>
           <w:b/>
           <w:sz w:val="20"/>
@@ -85,7 +85,7 @@
     </w:p>
     <w:p>
       <w:pPr>
-        <w:pStyle w:val="BodyText"/>
+        <w:pStyle w:val="Corpodetexto"/>
         <w:rPr>
           <w:b/>
           <w:sz w:val="20"/>
@@ -94,91 +94,27 @@
     </w:p>
     <w:p>
       <w:pPr>
-        <w:pStyle w:val="BodyText"/>
+        <w:pStyle w:val="Corpodetexto"/>
         <w:rPr>
           <w:b/>
           <w:sz w:val="20"/>
         </w:rPr>
       </w:pPr>
-    </w:p>
-    <w:p>
-      <w:pPr>
-        <w:pStyle w:val="BodyText"/>
-        <w:rPr>
-          <w:b/>
-          <w:sz w:val="20"/>
-        </w:rPr>
-      </w:pPr>
-    </w:p>
-    <w:p>
-      <w:pPr>
-        <w:pStyle w:val="BodyText"/>
-        <w:rPr>
-          <w:b/>
-          <w:sz w:val="20"/>
-        </w:rPr>
-      </w:pPr>
-    </w:p>
-    <w:p>
-      <w:pPr>
-        <w:pStyle w:val="BodyText"/>
-        <w:rPr>
-          <w:b/>
-          <w:sz w:val="20"/>
-        </w:rPr>
-      </w:pPr>
-    </w:p>
-    <w:p>
-      <w:pPr>
-        <w:pStyle w:val="BodyText"/>
-        <w:rPr>
-          <w:b/>
-          <w:sz w:val="20"/>
-        </w:rPr>
-      </w:pPr>
-    </w:p>
-    <w:p>
-      <w:pPr>
-        <w:pStyle w:val="BodyText"/>
-        <w:rPr>
-          <w:b/>
-          <w:sz w:val="20"/>
-        </w:rPr>
-      </w:pPr>
-    </w:p>
-    <w:p>
-      <w:pPr>
-        <w:pStyle w:val="BodyText"/>
-        <w:rPr>
-          <w:b/>
-          <w:sz w:val="20"/>
-        </w:rPr>
-      </w:pPr>
-    </w:p>
-    <w:p>
-      <w:pPr>
-        <w:pStyle w:val="BodyText"/>
-        <w:spacing w:before="6"/>
-        <w:rPr>
-          <w:b/>
-          <w:sz w:val="18"/>
-        </w:rPr>
-      </w:pPr>
       <w:r>
         <w:rPr>
           <w:noProof/>
         </w:rPr>
         <w:drawing>
-          <wp:anchor distT="0" distB="0" distL="0" distR="0" simplePos="0" relativeHeight="251658240" behindDoc="0" locked="0" layoutInCell="1" allowOverlap="1" wp14:anchorId="1BBF1366" wp14:editId="0C57FF1C">
+          <wp:anchor distT="0" distB="0" distL="0" distR="0" simplePos="0" relativeHeight="251658240" behindDoc="0" locked="0" layoutInCell="1" allowOverlap="1" wp14:anchorId="1BBF1366" wp14:editId="3B7F8249">
             <wp:simplePos x="0" y="0"/>
             <wp:positionH relativeFrom="page">
-              <wp:posOffset>1121306</wp:posOffset>
+              <wp:posOffset>1515533</wp:posOffset>
             </wp:positionH>
             <wp:positionV relativeFrom="paragraph">
-              <wp:posOffset>168379</wp:posOffset>
+              <wp:posOffset>265218</wp:posOffset>
             </wp:positionV>
-            <wp:extent cx="5501790" cy="1686210"/>
-            <wp:effectExtent l="0" t="0" r="0" b="0"/>
+            <wp:extent cx="4572000" cy="1400810"/>
+            <wp:effectExtent l="0" t="0" r="0" b="8890"/>
             <wp:wrapTopAndBottom/>
             <wp:docPr id="1" name="image1.jpeg"/>
             <wp:cNvGraphicFramePr>
@@ -192,7 +128,7 @@
                     <pic:cNvPicPr/>
                   </pic:nvPicPr>
                   <pic:blipFill>
-                    <a:blip r:embed="rId6" cstate="print"/>
+                    <a:blip r:embed="rId7" cstate="print"/>
                     <a:stretch>
                       <a:fillRect/>
                     </a:stretch>
@@ -200,7 +136,7 @@
                   <pic:spPr>
                     <a:xfrm>
                       <a:off x="0" y="0"/>
-                      <a:ext cx="5501790" cy="1686210"/>
+                      <a:ext cx="4572000" cy="1400810"/>
                     </a:xfrm>
                     <a:prstGeom prst="rect">
                       <a:avLst/>
@@ -209,22 +145,55 @@
                 </pic:pic>
               </a:graphicData>
             </a:graphic>
+            <wp14:sizeRelH relativeFrom="margin">
+              <wp14:pctWidth>0</wp14:pctWidth>
+            </wp14:sizeRelH>
+            <wp14:sizeRelV relativeFrom="margin">
+              <wp14:pctHeight>0</wp14:pctHeight>
+            </wp14:sizeRelV>
           </wp:anchor>
         </w:drawing>
       </w:r>
     </w:p>
     <w:p>
       <w:pPr>
-        <w:pStyle w:val="BodyText"/>
+        <w:pStyle w:val="Corpodetexto"/>
         <w:rPr>
           <w:b/>
-          <w:sz w:val="40"/>
-        </w:rPr>
-      </w:pPr>
-    </w:p>
-    <w:p>
-      <w:pPr>
-        <w:pStyle w:val="BodyText"/>
+          <w:sz w:val="20"/>
+        </w:rPr>
+      </w:pPr>
+    </w:p>
+    <w:p>
+      <w:pPr>
+        <w:pStyle w:val="Corpodetexto"/>
+        <w:rPr>
+          <w:b/>
+          <w:sz w:val="20"/>
+        </w:rPr>
+      </w:pPr>
+    </w:p>
+    <w:p>
+      <w:pPr>
+        <w:pStyle w:val="Corpodetexto"/>
+        <w:rPr>
+          <w:b/>
+          <w:sz w:val="20"/>
+        </w:rPr>
+      </w:pPr>
+    </w:p>
+    <w:p>
+      <w:pPr>
+        <w:pStyle w:val="Corpodetexto"/>
+        <w:rPr>
+          <w:b/>
+          <w:sz w:val="20"/>
+        </w:rPr>
+      </w:pPr>
+    </w:p>
+    <w:p>
+      <w:pPr>
+        <w:pStyle w:val="Corpodetexto"/>
         <w:spacing w:before="8"/>
         <w:rPr>
           <w:b/>
@@ -234,7 +203,7 @@
     </w:p>
     <w:p>
       <w:pPr>
-        <w:pStyle w:val="Title"/>
+        <w:pStyle w:val="Ttulo"/>
       </w:pPr>
       <w:r>
         <w:t>Relatório</w:t>
@@ -269,7 +238,7 @@
     </w:p>
     <w:p>
       <w:pPr>
-        <w:pStyle w:val="BodyText"/>
+        <w:pStyle w:val="Corpodetexto"/>
         <w:rPr>
           <w:b/>
           <w:sz w:val="40"/>
@@ -289,21 +258,19 @@
         <w:rPr>
           <w:sz w:val="32"/>
         </w:rPr>
-        <w:t xml:space="preserve">Francisca </w:t>
-      </w:r>
-      <w:proofErr w:type="gramStart"/>
+        <w:t>Francisca Morais</w:t>
+      </w:r>
       <w:r>
         <w:rPr>
           <w:sz w:val="32"/>
         </w:rPr>
-        <w:t>Morais(</w:t>
-      </w:r>
-      <w:proofErr w:type="gramEnd"/>
+        <w:t xml:space="preserve"> </w:t>
+      </w:r>
       <w:r>
         <w:rPr>
           <w:sz w:val="32"/>
         </w:rPr>
-        <w:t>1181122)</w:t>
+        <w:t>(1181122)</w:t>
       </w:r>
     </w:p>
     <w:p>
@@ -319,21 +286,19 @@
         <w:rPr>
           <w:sz w:val="32"/>
         </w:rPr>
-        <w:t xml:space="preserve">João </w:t>
-      </w:r>
-      <w:proofErr w:type="gramStart"/>
+        <w:t>João Marques</w:t>
+      </w:r>
       <w:r>
         <w:rPr>
           <w:sz w:val="32"/>
         </w:rPr>
-        <w:t>Marques(</w:t>
-      </w:r>
-      <w:proofErr w:type="gramEnd"/>
+        <w:t xml:space="preserve"> </w:t>
+      </w:r>
       <w:r>
         <w:rPr>
           <w:sz w:val="32"/>
         </w:rPr>
-        <w:t>1192221)</w:t>
+        <w:t>(1192221)</w:t>
       </w:r>
     </w:p>
     <w:p>
@@ -349,26 +314,24 @@
         <w:rPr>
           <w:sz w:val="32"/>
         </w:rPr>
-        <w:t xml:space="preserve">Paulo </w:t>
-      </w:r>
-      <w:proofErr w:type="gramStart"/>
+        <w:t>Paulo Couto</w:t>
+      </w:r>
       <w:r>
         <w:rPr>
           <w:sz w:val="32"/>
         </w:rPr>
-        <w:t>Couto(</w:t>
-      </w:r>
-      <w:proofErr w:type="gramEnd"/>
+        <w:t xml:space="preserve"> </w:t>
+      </w:r>
       <w:r>
         <w:rPr>
           <w:sz w:val="32"/>
         </w:rPr>
-        <w:t>1200587)</w:t>
-      </w:r>
-    </w:p>
-    <w:p>
-      <w:pPr>
-        <w:pStyle w:val="BodyText"/>
+        <w:t>(1200587)</w:t>
+      </w:r>
+    </w:p>
+    <w:p>
+      <w:pPr>
+        <w:pStyle w:val="Corpodetexto"/>
         <w:rPr>
           <w:sz w:val="32"/>
         </w:rPr>
@@ -412,7 +375,7 @@
     </w:p>
     <w:p>
       <w:pPr>
-        <w:pStyle w:val="BodyText"/>
+        <w:pStyle w:val="Corpodetexto"/>
         <w:rPr>
           <w:sz w:val="32"/>
         </w:rPr>
@@ -420,7 +383,7 @@
     </w:p>
     <w:p>
       <w:pPr>
-        <w:pStyle w:val="BodyText"/>
+        <w:pStyle w:val="Corpodetexto"/>
         <w:spacing w:before="1"/>
         <w:rPr>
           <w:sz w:val="47"/>
@@ -492,16 +455,1065 @@
     </w:p>
     <w:p>
       <w:pPr>
-        <w:pStyle w:val="BodyText"/>
         <w:rPr>
           <w:sz w:val="20"/>
           <w:lang w:val="en-US"/>
         </w:rPr>
       </w:pPr>
     </w:p>
-    <w:p>
-      <w:pPr>
-        <w:pStyle w:val="BodyText"/>
+    <w:sdt>
+      <w:sdtPr>
+        <w:id w:val="-1021158878"/>
+        <w:docPartObj>
+          <w:docPartGallery w:val="Table of Contents"/>
+          <w:docPartUnique/>
+        </w:docPartObj>
+      </w:sdtPr>
+      <w:sdtEndPr>
+        <w:rPr>
+          <w:rFonts w:ascii="Calibri" w:eastAsia="Calibri" w:hAnsi="Calibri" w:cs="Calibri"/>
+          <w:b/>
+          <w:bCs/>
+          <w:color w:val="auto"/>
+          <w:sz w:val="22"/>
+          <w:szCs w:val="22"/>
+          <w:lang w:eastAsia="en-US"/>
+        </w:rPr>
+      </w:sdtEndPr>
+      <w:sdtContent>
+        <w:p>
+          <w:pPr>
+            <w:pStyle w:val="Cabealhodondice"/>
+          </w:pPr>
+          <w:r>
+            <w:t>Índice</w:t>
+          </w:r>
+        </w:p>
+        <w:p>
+          <w:pPr>
+            <w:pStyle w:val="ndice1"/>
+            <w:tabs>
+              <w:tab w:val="right" w:leader="dot" w:pos="9730"/>
+            </w:tabs>
+            <w:rPr>
+              <w:rFonts w:asciiTheme="minorHAnsi" w:eastAsiaTheme="minorEastAsia" w:hAnsiTheme="minorHAnsi" w:cstheme="minorBidi"/>
+              <w:noProof/>
+              <w:lang w:eastAsia="pt-PT"/>
+            </w:rPr>
+          </w:pPr>
+          <w:r>
+            <w:fldChar w:fldCharType="begin"/>
+          </w:r>
+          <w:r>
+            <w:instrText xml:space="preserve"> TOC \o "1-3" \h \z \u </w:instrText>
+          </w:r>
+          <w:r>
+            <w:fldChar w:fldCharType="separate"/>
+          </w:r>
+          <w:hyperlink w:anchor="_Toc89511718" w:history="1">
+            <w:r>
+              <w:rPr>
+                <w:rStyle w:val="Hiperligao"/>
+                <w:noProof/>
+                <w:lang w:val="en-US"/>
+              </w:rPr>
+              <w:t>US 201</w:t>
+            </w:r>
+            <w:r>
+              <w:rPr>
+                <w:noProof/>
+                <w:webHidden/>
+              </w:rPr>
+              <w:tab/>
+            </w:r>
+            <w:r>
+              <w:rPr>
+                <w:noProof/>
+                <w:webHidden/>
+              </w:rPr>
+              <w:fldChar w:fldCharType="begin"/>
+            </w:r>
+            <w:r>
+              <w:rPr>
+                <w:noProof/>
+                <w:webHidden/>
+              </w:rPr>
+              <w:instrText xml:space="preserve"> PAGEREF _Toc89511718 \h </w:instrText>
+            </w:r>
+            <w:r>
+              <w:rPr>
+                <w:noProof/>
+                <w:webHidden/>
+              </w:rPr>
+            </w:r>
+            <w:r>
+              <w:rPr>
+                <w:noProof/>
+                <w:webHidden/>
+              </w:rPr>
+              <w:fldChar w:fldCharType="separate"/>
+            </w:r>
+            <w:r>
+              <w:rPr>
+                <w:noProof/>
+                <w:webHidden/>
+              </w:rPr>
+              <w:t>4</w:t>
+            </w:r>
+            <w:r>
+              <w:rPr>
+                <w:noProof/>
+                <w:webHidden/>
+              </w:rPr>
+              <w:fldChar w:fldCharType="end"/>
+            </w:r>
+          </w:hyperlink>
+        </w:p>
+        <w:p>
+          <w:pPr>
+            <w:pStyle w:val="ndice2"/>
+            <w:tabs>
+              <w:tab w:val="right" w:leader="dot" w:pos="9730"/>
+            </w:tabs>
+            <w:rPr>
+              <w:rFonts w:asciiTheme="minorHAnsi" w:eastAsiaTheme="minorEastAsia" w:hAnsiTheme="minorHAnsi" w:cstheme="minorBidi"/>
+              <w:noProof/>
+              <w:lang w:eastAsia="pt-PT"/>
+            </w:rPr>
+          </w:pPr>
+          <w:hyperlink w:anchor="_Toc89511719" w:history="1">
+            <w:r>
+              <w:rPr>
+                <w:rStyle w:val="Hiperligao"/>
+                <w:noProof/>
+              </w:rPr>
+              <w:t>Analise de complexidade</w:t>
+            </w:r>
+            <w:r>
+              <w:rPr>
+                <w:noProof/>
+                <w:webHidden/>
+              </w:rPr>
+              <w:tab/>
+            </w:r>
+            <w:r>
+              <w:rPr>
+                <w:noProof/>
+                <w:webHidden/>
+              </w:rPr>
+              <w:fldChar w:fldCharType="begin"/>
+            </w:r>
+            <w:r>
+              <w:rPr>
+                <w:noProof/>
+                <w:webHidden/>
+              </w:rPr>
+              <w:instrText xml:space="preserve"> PAGEREF _Toc89511719 \h </w:instrText>
+            </w:r>
+            <w:r>
+              <w:rPr>
+                <w:noProof/>
+                <w:webHidden/>
+              </w:rPr>
+            </w:r>
+            <w:r>
+              <w:rPr>
+                <w:noProof/>
+                <w:webHidden/>
+              </w:rPr>
+              <w:fldChar w:fldCharType="separate"/>
+            </w:r>
+            <w:r>
+              <w:rPr>
+                <w:noProof/>
+                <w:webHidden/>
+              </w:rPr>
+              <w:t>5</w:t>
+            </w:r>
+            <w:r>
+              <w:rPr>
+                <w:noProof/>
+                <w:webHidden/>
+              </w:rPr>
+              <w:fldChar w:fldCharType="end"/>
+            </w:r>
+          </w:hyperlink>
+        </w:p>
+        <w:p>
+          <w:pPr>
+            <w:pStyle w:val="ndice1"/>
+            <w:tabs>
+              <w:tab w:val="right" w:leader="dot" w:pos="9730"/>
+            </w:tabs>
+            <w:rPr>
+              <w:rFonts w:asciiTheme="minorHAnsi" w:eastAsiaTheme="minorEastAsia" w:hAnsiTheme="minorHAnsi" w:cstheme="minorBidi"/>
+              <w:noProof/>
+              <w:lang w:eastAsia="pt-PT"/>
+            </w:rPr>
+          </w:pPr>
+          <w:hyperlink w:anchor="_Toc89511720" w:history="1">
+            <w:r>
+              <w:rPr>
+                <w:rStyle w:val="Hiperligao"/>
+                <w:noProof/>
+                <w:lang w:val="en-US"/>
+              </w:rPr>
+              <w:t>US 202</w:t>
+            </w:r>
+            <w:r>
+              <w:rPr>
+                <w:noProof/>
+                <w:webHidden/>
+              </w:rPr>
+              <w:tab/>
+            </w:r>
+            <w:r>
+              <w:rPr>
+                <w:noProof/>
+                <w:webHidden/>
+              </w:rPr>
+              <w:fldChar w:fldCharType="begin"/>
+            </w:r>
+            <w:r>
+              <w:rPr>
+                <w:noProof/>
+                <w:webHidden/>
+              </w:rPr>
+              <w:instrText xml:space="preserve"> PAGEREF _Toc89511720 \h </w:instrText>
+            </w:r>
+            <w:r>
+              <w:rPr>
+                <w:noProof/>
+                <w:webHidden/>
+              </w:rPr>
+            </w:r>
+            <w:r>
+              <w:rPr>
+                <w:noProof/>
+                <w:webHidden/>
+              </w:rPr>
+              <w:fldChar w:fldCharType="separate"/>
+            </w:r>
+            <w:r>
+              <w:rPr>
+                <w:noProof/>
+                <w:webHidden/>
+              </w:rPr>
+              <w:t>6</w:t>
+            </w:r>
+            <w:r>
+              <w:rPr>
+                <w:noProof/>
+                <w:webHidden/>
+              </w:rPr>
+              <w:fldChar w:fldCharType="end"/>
+            </w:r>
+          </w:hyperlink>
+        </w:p>
+        <w:p>
+          <w:pPr>
+            <w:pStyle w:val="ndice2"/>
+            <w:tabs>
+              <w:tab w:val="right" w:leader="dot" w:pos="9730"/>
+            </w:tabs>
+            <w:rPr>
+              <w:rFonts w:asciiTheme="minorHAnsi" w:eastAsiaTheme="minorEastAsia" w:hAnsiTheme="minorHAnsi" w:cstheme="minorBidi"/>
+              <w:noProof/>
+              <w:lang w:eastAsia="pt-PT"/>
+            </w:rPr>
+          </w:pPr>
+          <w:hyperlink w:anchor="_Toc89511721" w:history="1">
+            <w:r>
+              <w:rPr>
+                <w:rStyle w:val="Hiperligao"/>
+                <w:noProof/>
+              </w:rPr>
+              <w:t xml:space="preserve">Analise de complexidade do método principal da </w:t>
+            </w:r>
+            <w:r>
+              <w:rPr>
+                <w:rStyle w:val="Hiperligao"/>
+                <w:i/>
+                <w:iCs/>
+                <w:noProof/>
+              </w:rPr>
+              <w:t>user story</w:t>
+            </w:r>
+            <w:r>
+              <w:rPr>
+                <w:noProof/>
+                <w:webHidden/>
+              </w:rPr>
+              <w:tab/>
+            </w:r>
+            <w:r>
+              <w:rPr>
+                <w:noProof/>
+                <w:webHidden/>
+              </w:rPr>
+              <w:fldChar w:fldCharType="begin"/>
+            </w:r>
+            <w:r>
+              <w:rPr>
+                <w:noProof/>
+                <w:webHidden/>
+              </w:rPr>
+              <w:instrText xml:space="preserve"> PAGEREF _Toc89511721 \h </w:instrText>
+            </w:r>
+            <w:r>
+              <w:rPr>
+                <w:noProof/>
+                <w:webHidden/>
+              </w:rPr>
+            </w:r>
+            <w:r>
+              <w:rPr>
+                <w:noProof/>
+                <w:webHidden/>
+              </w:rPr>
+              <w:fldChar w:fldCharType="separate"/>
+            </w:r>
+            <w:r>
+              <w:rPr>
+                <w:noProof/>
+                <w:webHidden/>
+              </w:rPr>
+              <w:t>6</w:t>
+            </w:r>
+            <w:r>
+              <w:rPr>
+                <w:noProof/>
+                <w:webHidden/>
+              </w:rPr>
+              <w:fldChar w:fldCharType="end"/>
+            </w:r>
+          </w:hyperlink>
+        </w:p>
+        <w:p>
+          <w:pPr>
+            <w:pStyle w:val="ndice2"/>
+            <w:tabs>
+              <w:tab w:val="right" w:leader="dot" w:pos="9730"/>
+            </w:tabs>
+            <w:rPr>
+              <w:rFonts w:asciiTheme="minorHAnsi" w:eastAsiaTheme="minorEastAsia" w:hAnsiTheme="minorHAnsi" w:cstheme="minorBidi"/>
+              <w:noProof/>
+              <w:lang w:eastAsia="pt-PT"/>
+            </w:rPr>
+          </w:pPr>
+          <w:hyperlink w:anchor="_Toc89511722" w:history="1">
+            <w:r>
+              <w:rPr>
+                <w:rStyle w:val="Hiperligao"/>
+                <w:noProof/>
+              </w:rPr>
+              <w:t xml:space="preserve">Analise de complexidade do método </w:t>
+            </w:r>
+            <w:r>
+              <w:rPr>
+                <w:rStyle w:val="Hiperligao"/>
+                <w:i/>
+                <w:iCs/>
+                <w:noProof/>
+              </w:rPr>
+              <w:t>nearstPort</w:t>
+            </w:r>
+            <w:r>
+              <w:rPr>
+                <w:noProof/>
+                <w:webHidden/>
+              </w:rPr>
+              <w:tab/>
+            </w:r>
+            <w:r>
+              <w:rPr>
+                <w:noProof/>
+                <w:webHidden/>
+              </w:rPr>
+              <w:fldChar w:fldCharType="begin"/>
+            </w:r>
+            <w:r>
+              <w:rPr>
+                <w:noProof/>
+                <w:webHidden/>
+              </w:rPr>
+              <w:instrText xml:space="preserve"> PAGEREF _Toc89511722 \h </w:instrText>
+            </w:r>
+            <w:r>
+              <w:rPr>
+                <w:noProof/>
+                <w:webHidden/>
+              </w:rPr>
+            </w:r>
+            <w:r>
+              <w:rPr>
+                <w:noProof/>
+                <w:webHidden/>
+              </w:rPr>
+              <w:fldChar w:fldCharType="separate"/>
+            </w:r>
+            <w:r>
+              <w:rPr>
+                <w:noProof/>
+                <w:webHidden/>
+              </w:rPr>
+              <w:t>7</w:t>
+            </w:r>
+            <w:r>
+              <w:rPr>
+                <w:noProof/>
+                <w:webHidden/>
+              </w:rPr>
+              <w:fldChar w:fldCharType="end"/>
+            </w:r>
+          </w:hyperlink>
+        </w:p>
+        <w:p>
+          <w:pPr>
+            <w:pStyle w:val="ndice2"/>
+            <w:tabs>
+              <w:tab w:val="right" w:leader="dot" w:pos="9730"/>
+            </w:tabs>
+            <w:rPr>
+              <w:rFonts w:asciiTheme="minorHAnsi" w:eastAsiaTheme="minorEastAsia" w:hAnsiTheme="minorHAnsi" w:cstheme="minorBidi"/>
+              <w:noProof/>
+              <w:lang w:eastAsia="pt-PT"/>
+            </w:rPr>
+          </w:pPr>
+          <w:hyperlink w:anchor="_Toc89511723" w:history="1">
+            <w:r>
+              <w:rPr>
+                <w:rStyle w:val="Hiperligao"/>
+                <w:noProof/>
+              </w:rPr>
+              <w:t xml:space="preserve">Analise de complexidade do método </w:t>
+            </w:r>
+            <w:r>
+              <w:rPr>
+                <w:rStyle w:val="Hiperligao"/>
+                <w:i/>
+                <w:iCs/>
+                <w:noProof/>
+              </w:rPr>
+              <w:t>findNearestNeighbour</w:t>
+            </w:r>
+            <w:r>
+              <w:rPr>
+                <w:noProof/>
+                <w:webHidden/>
+              </w:rPr>
+              <w:tab/>
+            </w:r>
+            <w:r>
+              <w:rPr>
+                <w:noProof/>
+                <w:webHidden/>
+              </w:rPr>
+              <w:fldChar w:fldCharType="begin"/>
+            </w:r>
+            <w:r>
+              <w:rPr>
+                <w:noProof/>
+                <w:webHidden/>
+              </w:rPr>
+              <w:instrText xml:space="preserve"> PAGEREF _Toc89511723 \h </w:instrText>
+            </w:r>
+            <w:r>
+              <w:rPr>
+                <w:noProof/>
+                <w:webHidden/>
+              </w:rPr>
+            </w:r>
+            <w:r>
+              <w:rPr>
+                <w:noProof/>
+                <w:webHidden/>
+              </w:rPr>
+              <w:fldChar w:fldCharType="separate"/>
+            </w:r>
+            <w:r>
+              <w:rPr>
+                <w:noProof/>
+                <w:webHidden/>
+              </w:rPr>
+              <w:t>8</w:t>
+            </w:r>
+            <w:r>
+              <w:rPr>
+                <w:noProof/>
+                <w:webHidden/>
+              </w:rPr>
+              <w:fldChar w:fldCharType="end"/>
+            </w:r>
+          </w:hyperlink>
+        </w:p>
+        <w:p>
+          <w:r>
+            <w:rPr>
+              <w:b/>
+              <w:bCs/>
+            </w:rPr>
+            <w:fldChar w:fldCharType="end"/>
+          </w:r>
+        </w:p>
+      </w:sdtContent>
+    </w:sdt>
+    <w:p>
+      <w:pPr>
+        <w:rPr>
+          <w:sz w:val="20"/>
+          <w:lang w:val="en-US"/>
+        </w:rPr>
+      </w:pPr>
+    </w:p>
+    <w:p>
+      <w:pPr>
+        <w:rPr>
+          <w:sz w:val="20"/>
+          <w:lang w:val="en-US"/>
+        </w:rPr>
+      </w:pPr>
+      <w:r>
+        <w:rPr>
+          <w:sz w:val="20"/>
+          <w:lang w:val="en-US"/>
+        </w:rPr>
+        <w:br w:type="page"/>
+      </w:r>
+    </w:p>
+    <w:p>
+      <w:pPr>
+        <w:rPr>
+          <w:sz w:val="20"/>
+          <w:lang w:val="en-US"/>
+        </w:rPr>
+      </w:pPr>
+    </w:p>
+    <w:p>
+      <w:pPr>
+        <w:pStyle w:val="ndicedeilustraes"/>
+        <w:tabs>
+          <w:tab w:val="right" w:leader="dot" w:pos="9730"/>
+        </w:tabs>
+        <w:rPr>
+          <w:sz w:val="20"/>
+          <w:lang w:val="en-US"/>
+        </w:rPr>
+      </w:pPr>
+    </w:p>
+    <w:p>
+      <w:pPr>
+        <w:pStyle w:val="Cabealhodondice"/>
+      </w:pPr>
+      <w:r>
+        <w:t>Índice</w:t>
+      </w:r>
+      <w:r>
+        <w:t xml:space="preserve"> de figuras</w:t>
+      </w:r>
+    </w:p>
+    <w:p>
+      <w:pPr>
+        <w:pStyle w:val="ndicedeilustraes"/>
+        <w:tabs>
+          <w:tab w:val="right" w:leader="dot" w:pos="9730"/>
+        </w:tabs>
+        <w:rPr>
+          <w:rFonts w:asciiTheme="minorHAnsi" w:eastAsiaTheme="minorEastAsia" w:hAnsiTheme="minorHAnsi" w:cstheme="minorBidi"/>
+          <w:noProof/>
+          <w:lang w:eastAsia="pt-PT"/>
+        </w:rPr>
+      </w:pPr>
+      <w:r>
+        <w:rPr>
+          <w:sz w:val="20"/>
+          <w:lang w:val="en-US"/>
+        </w:rPr>
+        <w:fldChar w:fldCharType="begin"/>
+      </w:r>
+      <w:r>
+        <w:rPr>
+          <w:sz w:val="20"/>
+          <w:lang w:val="en-US"/>
+        </w:rPr>
+        <w:instrText xml:space="preserve"> TOC \h \z \c "Figura" </w:instrText>
+      </w:r>
+      <w:r>
+        <w:rPr>
+          <w:sz w:val="20"/>
+          <w:lang w:val="en-US"/>
+        </w:rPr>
+        <w:fldChar w:fldCharType="separate"/>
+      </w:r>
+      <w:hyperlink w:anchor="_Toc89511636" w:history="1">
+        <w:r>
+          <w:rPr>
+            <w:rStyle w:val="Hiperligao"/>
+            <w:noProof/>
+            <w:lang w:val="en-GB"/>
+          </w:rPr>
+          <w:t>Figura 1 - Class CsvReader, method readPorts</w:t>
+        </w:r>
+        <w:r>
+          <w:rPr>
+            <w:noProof/>
+            <w:webHidden/>
+          </w:rPr>
+          <w:tab/>
+        </w:r>
+        <w:r>
+          <w:rPr>
+            <w:noProof/>
+            <w:webHidden/>
+          </w:rPr>
+          <w:fldChar w:fldCharType="begin"/>
+        </w:r>
+        <w:r>
+          <w:rPr>
+            <w:noProof/>
+            <w:webHidden/>
+          </w:rPr>
+          <w:instrText xml:space="preserve"> PAGEREF _Toc89511636 \h </w:instrText>
+        </w:r>
+        <w:r>
+          <w:rPr>
+            <w:noProof/>
+            <w:webHidden/>
+          </w:rPr>
+        </w:r>
+        <w:r>
+          <w:rPr>
+            <w:noProof/>
+            <w:webHidden/>
+          </w:rPr>
+          <w:fldChar w:fldCharType="separate"/>
+        </w:r>
+        <w:r>
+          <w:rPr>
+            <w:noProof/>
+            <w:webHidden/>
+          </w:rPr>
+          <w:t>4</w:t>
+        </w:r>
+        <w:r>
+          <w:rPr>
+            <w:noProof/>
+            <w:webHidden/>
+          </w:rPr>
+          <w:fldChar w:fldCharType="end"/>
+        </w:r>
+      </w:hyperlink>
+    </w:p>
+    <w:p>
+      <w:pPr>
+        <w:pStyle w:val="ndicedeilustraes"/>
+        <w:tabs>
+          <w:tab w:val="right" w:leader="dot" w:pos="9730"/>
+        </w:tabs>
+        <w:rPr>
+          <w:rFonts w:asciiTheme="minorHAnsi" w:eastAsiaTheme="minorEastAsia" w:hAnsiTheme="minorHAnsi" w:cstheme="minorBidi"/>
+          <w:noProof/>
+          <w:lang w:eastAsia="pt-PT"/>
+        </w:rPr>
+      </w:pPr>
+      <w:hyperlink r:id="rId8" w:anchor="_Toc89511637" w:history="1">
+        <w:r>
+          <w:rPr>
+            <w:rStyle w:val="Hiperligao"/>
+            <w:noProof/>
+          </w:rPr>
+          <w:t>Figura 2 - Class KdTreePort, method insertPorts</w:t>
+        </w:r>
+        <w:r>
+          <w:rPr>
+            <w:noProof/>
+            <w:webHidden/>
+          </w:rPr>
+          <w:tab/>
+        </w:r>
+        <w:r>
+          <w:rPr>
+            <w:noProof/>
+            <w:webHidden/>
+          </w:rPr>
+          <w:fldChar w:fldCharType="begin"/>
+        </w:r>
+        <w:r>
+          <w:rPr>
+            <w:noProof/>
+            <w:webHidden/>
+          </w:rPr>
+          <w:instrText xml:space="preserve"> PAGEREF _Toc89511637 \h </w:instrText>
+        </w:r>
+        <w:r>
+          <w:rPr>
+            <w:noProof/>
+            <w:webHidden/>
+          </w:rPr>
+        </w:r>
+        <w:r>
+          <w:rPr>
+            <w:noProof/>
+            <w:webHidden/>
+          </w:rPr>
+          <w:fldChar w:fldCharType="separate"/>
+        </w:r>
+        <w:r>
+          <w:rPr>
+            <w:noProof/>
+            <w:webHidden/>
+          </w:rPr>
+          <w:t>5</w:t>
+        </w:r>
+        <w:r>
+          <w:rPr>
+            <w:noProof/>
+            <w:webHidden/>
+          </w:rPr>
+          <w:fldChar w:fldCharType="end"/>
+        </w:r>
+      </w:hyperlink>
+    </w:p>
+    <w:p>
+      <w:pPr>
+        <w:pStyle w:val="ndicedeilustraes"/>
+        <w:tabs>
+          <w:tab w:val="right" w:leader="dot" w:pos="9730"/>
+        </w:tabs>
+        <w:rPr>
+          <w:rFonts w:asciiTheme="minorHAnsi" w:eastAsiaTheme="minorEastAsia" w:hAnsiTheme="minorHAnsi" w:cstheme="minorBidi"/>
+          <w:noProof/>
+          <w:lang w:eastAsia="pt-PT"/>
+        </w:rPr>
+      </w:pPr>
+      <w:hyperlink w:anchor="_Toc89511638" w:history="1">
+        <w:r>
+          <w:rPr>
+            <w:rStyle w:val="Hiperligao"/>
+            <w:noProof/>
+            <w:lang w:val="en-GB"/>
+          </w:rPr>
+          <w:t>Figura 3 - Class KdTre, method buildTree</w:t>
+        </w:r>
+        <w:r>
+          <w:rPr>
+            <w:noProof/>
+            <w:webHidden/>
+          </w:rPr>
+          <w:tab/>
+        </w:r>
+        <w:r>
+          <w:rPr>
+            <w:noProof/>
+            <w:webHidden/>
+          </w:rPr>
+          <w:fldChar w:fldCharType="begin"/>
+        </w:r>
+        <w:r>
+          <w:rPr>
+            <w:noProof/>
+            <w:webHidden/>
+          </w:rPr>
+          <w:instrText xml:space="preserve"> PAGEREF _Toc89511638 \h </w:instrText>
+        </w:r>
+        <w:r>
+          <w:rPr>
+            <w:noProof/>
+            <w:webHidden/>
+          </w:rPr>
+        </w:r>
+        <w:r>
+          <w:rPr>
+            <w:noProof/>
+            <w:webHidden/>
+          </w:rPr>
+          <w:fldChar w:fldCharType="separate"/>
+        </w:r>
+        <w:r>
+          <w:rPr>
+            <w:noProof/>
+            <w:webHidden/>
+          </w:rPr>
+          <w:t>5</w:t>
+        </w:r>
+        <w:r>
+          <w:rPr>
+            <w:noProof/>
+            <w:webHidden/>
+          </w:rPr>
+          <w:fldChar w:fldCharType="end"/>
+        </w:r>
+      </w:hyperlink>
+    </w:p>
+    <w:p>
+      <w:pPr>
+        <w:pStyle w:val="ndicedeilustraes"/>
+        <w:tabs>
+          <w:tab w:val="right" w:leader="dot" w:pos="9730"/>
+        </w:tabs>
+        <w:rPr>
+          <w:rFonts w:asciiTheme="minorHAnsi" w:eastAsiaTheme="minorEastAsia" w:hAnsiTheme="minorHAnsi" w:cstheme="minorBidi"/>
+          <w:noProof/>
+          <w:lang w:eastAsia="pt-PT"/>
+        </w:rPr>
+      </w:pPr>
+      <w:hyperlink w:anchor="_Toc89511639" w:history="1">
+        <w:r>
+          <w:rPr>
+            <w:rStyle w:val="Hiperligao"/>
+            <w:noProof/>
+          </w:rPr>
+          <w:t>Figura 4 – Método principal da user story</w:t>
+        </w:r>
+        <w:r>
+          <w:rPr>
+            <w:noProof/>
+            <w:webHidden/>
+          </w:rPr>
+          <w:tab/>
+        </w:r>
+        <w:r>
+          <w:rPr>
+            <w:noProof/>
+            <w:webHidden/>
+          </w:rPr>
+          <w:fldChar w:fldCharType="begin"/>
+        </w:r>
+        <w:r>
+          <w:rPr>
+            <w:noProof/>
+            <w:webHidden/>
+          </w:rPr>
+          <w:instrText xml:space="preserve"> PAGEREF _Toc89511639 \h </w:instrText>
+        </w:r>
+        <w:r>
+          <w:rPr>
+            <w:noProof/>
+            <w:webHidden/>
+          </w:rPr>
+        </w:r>
+        <w:r>
+          <w:rPr>
+            <w:noProof/>
+            <w:webHidden/>
+          </w:rPr>
+          <w:fldChar w:fldCharType="separate"/>
+        </w:r>
+        <w:r>
+          <w:rPr>
+            <w:noProof/>
+            <w:webHidden/>
+          </w:rPr>
+          <w:t>6</w:t>
+        </w:r>
+        <w:r>
+          <w:rPr>
+            <w:noProof/>
+            <w:webHidden/>
+          </w:rPr>
+          <w:fldChar w:fldCharType="end"/>
+        </w:r>
+      </w:hyperlink>
+    </w:p>
+    <w:p>
+      <w:pPr>
+        <w:pStyle w:val="ndicedeilustraes"/>
+        <w:tabs>
+          <w:tab w:val="right" w:leader="dot" w:pos="9730"/>
+        </w:tabs>
+        <w:rPr>
+          <w:rFonts w:asciiTheme="minorHAnsi" w:eastAsiaTheme="minorEastAsia" w:hAnsiTheme="minorHAnsi" w:cstheme="minorBidi"/>
+          <w:noProof/>
+          <w:lang w:eastAsia="pt-PT"/>
+        </w:rPr>
+      </w:pPr>
+      <w:hyperlink w:anchor="_Toc89511640" w:history="1">
+        <w:r>
+          <w:rPr>
+            <w:rStyle w:val="Hiperligao"/>
+            <w:noProof/>
+          </w:rPr>
+          <w:t>Figura 5 – Método nearstPort</w:t>
+        </w:r>
+        <w:r>
+          <w:rPr>
+            <w:noProof/>
+            <w:webHidden/>
+          </w:rPr>
+          <w:tab/>
+        </w:r>
+        <w:r>
+          <w:rPr>
+            <w:noProof/>
+            <w:webHidden/>
+          </w:rPr>
+          <w:fldChar w:fldCharType="begin"/>
+        </w:r>
+        <w:r>
+          <w:rPr>
+            <w:noProof/>
+            <w:webHidden/>
+          </w:rPr>
+          <w:instrText xml:space="preserve"> PAGEREF _Toc89511640 \h </w:instrText>
+        </w:r>
+        <w:r>
+          <w:rPr>
+            <w:noProof/>
+            <w:webHidden/>
+          </w:rPr>
+        </w:r>
+        <w:r>
+          <w:rPr>
+            <w:noProof/>
+            <w:webHidden/>
+          </w:rPr>
+          <w:fldChar w:fldCharType="separate"/>
+        </w:r>
+        <w:r>
+          <w:rPr>
+            <w:noProof/>
+            <w:webHidden/>
+          </w:rPr>
+          <w:t>7</w:t>
+        </w:r>
+        <w:r>
+          <w:rPr>
+            <w:noProof/>
+            <w:webHidden/>
+          </w:rPr>
+          <w:fldChar w:fldCharType="end"/>
+        </w:r>
+      </w:hyperlink>
+    </w:p>
+    <w:p>
+      <w:pPr>
+        <w:pStyle w:val="ndicedeilustraes"/>
+        <w:tabs>
+          <w:tab w:val="right" w:leader="dot" w:pos="9730"/>
+        </w:tabs>
+        <w:rPr>
+          <w:rFonts w:asciiTheme="minorHAnsi" w:eastAsiaTheme="minorEastAsia" w:hAnsiTheme="minorHAnsi" w:cstheme="minorBidi"/>
+          <w:noProof/>
+          <w:lang w:eastAsia="pt-PT"/>
+        </w:rPr>
+      </w:pPr>
+      <w:hyperlink w:anchor="_Toc89511641" w:history="1">
+        <w:r>
+          <w:rPr>
+            <w:rStyle w:val="Hiperligao"/>
+            <w:noProof/>
+          </w:rPr>
+          <w:t>Figura 6 – Método findNearestNeighbour</w:t>
+        </w:r>
+        <w:r>
+          <w:rPr>
+            <w:noProof/>
+            <w:webHidden/>
+          </w:rPr>
+          <w:tab/>
+        </w:r>
+        <w:r>
+          <w:rPr>
+            <w:noProof/>
+            <w:webHidden/>
+          </w:rPr>
+          <w:fldChar w:fldCharType="begin"/>
+        </w:r>
+        <w:r>
+          <w:rPr>
+            <w:noProof/>
+            <w:webHidden/>
+          </w:rPr>
+          <w:instrText xml:space="preserve"> PAGEREF _Toc89511641 \h </w:instrText>
+        </w:r>
+        <w:r>
+          <w:rPr>
+            <w:noProof/>
+            <w:webHidden/>
+          </w:rPr>
+        </w:r>
+        <w:r>
+          <w:rPr>
+            <w:noProof/>
+            <w:webHidden/>
+          </w:rPr>
+          <w:fldChar w:fldCharType="separate"/>
+        </w:r>
+        <w:r>
+          <w:rPr>
+            <w:noProof/>
+            <w:webHidden/>
+          </w:rPr>
+          <w:t>8</w:t>
+        </w:r>
+        <w:r>
+          <w:rPr>
+            <w:noProof/>
+            <w:webHidden/>
+          </w:rPr>
+          <w:fldChar w:fldCharType="end"/>
+        </w:r>
+      </w:hyperlink>
+    </w:p>
+    <w:p>
+      <w:pPr>
+        <w:rPr>
+          <w:sz w:val="20"/>
+          <w:lang w:val="en-US"/>
+        </w:rPr>
+      </w:pPr>
+      <w:r>
+        <w:rPr>
+          <w:sz w:val="20"/>
+          <w:lang w:val="en-US"/>
+        </w:rPr>
+        <w:fldChar w:fldCharType="end"/>
+      </w:r>
+    </w:p>
+    <w:p>
+      <w:pPr>
+        <w:rPr>
+          <w:sz w:val="20"/>
+          <w:lang w:val="en-US"/>
+        </w:rPr>
+      </w:pPr>
+    </w:p>
+    <w:p>
+      <w:pPr>
+        <w:rPr>
+          <w:sz w:val="20"/>
+          <w:lang w:val="en-US"/>
+        </w:rPr>
+      </w:pPr>
+    </w:p>
+    <w:p>
+      <w:pPr>
+        <w:rPr>
+          <w:sz w:val="20"/>
+          <w:szCs w:val="24"/>
+          <w:lang w:val="en-US"/>
+        </w:rPr>
+      </w:pPr>
+      <w:r>
+        <w:rPr>
+          <w:sz w:val="20"/>
+          <w:lang w:val="en-US"/>
+        </w:rPr>
+        <w:br w:type="page"/>
+      </w:r>
+    </w:p>
+    <w:p>
+      <w:pPr>
+        <w:pStyle w:val="Corpodetexto"/>
+        <w:rPr>
+          <w:sz w:val="20"/>
+          <w:lang w:val="en-US"/>
+        </w:rPr>
+      </w:pPr>
+    </w:p>
+    <w:p>
+      <w:pPr>
+        <w:pStyle w:val="Corpodetexto"/>
         <w:spacing w:before="7"/>
         <w:rPr>
           <w:sz w:val="17"/>
@@ -511,7 +1523,7 @@
     </w:p>
     <w:p>
       <w:pPr>
-        <w:pStyle w:val="BodyText"/>
+        <w:pStyle w:val="Corpodetexto"/>
         <w:spacing w:before="5"/>
         <w:rPr>
           <w:sz w:val="20"/>
@@ -521,13 +1533,14 @@
     </w:p>
     <w:p>
       <w:pPr>
-        <w:pStyle w:val="Heading1"/>
+        <w:pStyle w:val="Ttulo1"/>
         <w:ind w:left="0"/>
         <w:rPr>
           <w:u w:val="none"/>
           <w:lang w:val="en-US"/>
         </w:rPr>
       </w:pPr>
+      <w:bookmarkStart w:id="0" w:name="_Toc89511718"/>
       <w:r>
         <w:rPr>
           <w:u w:val="thick"/>
@@ -535,10 +1548,11 @@
         </w:rPr>
         <w:t>US 201</w:t>
       </w:r>
-    </w:p>
-    <w:p>
-      <w:pPr>
-        <w:pStyle w:val="BodyText"/>
+      <w:bookmarkEnd w:id="0"/>
+    </w:p>
+    <w:p>
+      <w:pPr>
+        <w:pStyle w:val="Corpodetexto"/>
         <w:rPr>
           <w:sz w:val="20"/>
           <w:lang w:val="en-US"/>
@@ -547,42 +1561,39 @@
     </w:p>
     <w:p>
       <w:pPr>
-        <w:widowControl/>
-        <w:autoSpaceDE/>
-        <w:autoSpaceDN/>
-        <w:rPr>
-          <w:rFonts w:eastAsia="Times New Roman"/>
-          <w:lang w:val="en-PT" w:eastAsia="en-GB"/>
-        </w:rPr>
-      </w:pPr>
-      <w:r>
-        <w:rPr>
-          <w:rFonts w:eastAsia="Times New Roman"/>
+        <w:pStyle w:val="Corpodetexto"/>
+        <w:ind w:firstLine="720"/>
+        <w:rPr>
+          <w:lang w:val="en-GB" w:eastAsia="en-GB"/>
+        </w:rPr>
+      </w:pPr>
+      <w:r>
+        <w:rPr>
           <w:lang w:val="en-US" w:eastAsia="en-GB"/>
         </w:rPr>
         <w:t xml:space="preserve">- </w:t>
       </w:r>
       <w:r>
         <w:rPr>
-          <w:rFonts w:eastAsia="Times New Roman"/>
-          <w:lang w:val="en-PT" w:eastAsia="en-GB"/>
+          <w:lang w:val="en-GB" w:eastAsia="en-GB"/>
         </w:rPr>
         <w:t>As a Port manager, I which to import ports from a text file and create a 2D-tree with port locations.</w:t>
       </w:r>
     </w:p>
     <w:p>
       <w:pPr>
-        <w:pStyle w:val="BodyText"/>
+        <w:pStyle w:val="Corpodetexto"/>
         <w:rPr>
           <w:sz w:val="22"/>
           <w:szCs w:val="22"/>
-          <w:lang w:val="en-PT"/>
-        </w:rPr>
-      </w:pPr>
-    </w:p>
-    <w:p>
-      <w:pPr>
-        <w:pStyle w:val="BodyText"/>
+          <w:lang w:val="en-GB"/>
+        </w:rPr>
+      </w:pPr>
+    </w:p>
+    <w:p>
+      <w:pPr>
+        <w:pStyle w:val="Corpodetexto"/>
+        <w:ind w:firstLine="720"/>
         <w:rPr>
           <w:sz w:val="22"/>
           <w:szCs w:val="22"/>
@@ -593,7 +1604,7 @@
           <w:sz w:val="22"/>
           <w:szCs w:val="22"/>
         </w:rPr>
-        <w:t xml:space="preserve">Nesta User </w:t>
+        <w:t xml:space="preserve">Nesta </w:t>
       </w:r>
       <w:proofErr w:type="spellStart"/>
       <w:r>
@@ -601,7 +1612,7 @@
           <w:sz w:val="22"/>
           <w:szCs w:val="22"/>
         </w:rPr>
-        <w:t>Story</w:t>
+        <w:t>User</w:t>
       </w:r>
       <w:proofErr w:type="spellEnd"/>
       <w:r>
@@ -609,7 +1620,7 @@
           <w:sz w:val="22"/>
           <w:szCs w:val="22"/>
         </w:rPr>
-        <w:t xml:space="preserve">, foi-nos pedido que como um Gestor de Portos, importássemos um ficheiro </w:t>
+        <w:t xml:space="preserve"> </w:t>
       </w:r>
       <w:proofErr w:type="spellStart"/>
       <w:r>
@@ -617,7 +1628,7 @@
           <w:sz w:val="22"/>
           <w:szCs w:val="22"/>
         </w:rPr>
-        <w:t>csv</w:t>
+        <w:t>Story</w:t>
       </w:r>
       <w:proofErr w:type="spellEnd"/>
       <w:r>
@@ -625,7 +1636,7 @@
           <w:sz w:val="22"/>
           <w:szCs w:val="22"/>
         </w:rPr>
-        <w:t xml:space="preserve"> contendo todos os portos, e em seguida, os colocássemos numa 2d </w:t>
+        <w:t xml:space="preserve">, foi-nos pedido que como um Gestor de Portos, importássemos um ficheiro </w:t>
       </w:r>
       <w:proofErr w:type="spellStart"/>
       <w:r>
@@ -633,7 +1644,7 @@
           <w:sz w:val="22"/>
           <w:szCs w:val="22"/>
         </w:rPr>
-        <w:t>Tree</w:t>
+        <w:t>csv</w:t>
       </w:r>
       <w:proofErr w:type="spellEnd"/>
       <w:r>
@@ -641,7 +1652,7 @@
           <w:sz w:val="22"/>
           <w:szCs w:val="22"/>
         </w:rPr>
-        <w:t xml:space="preserve">. Para tal, criámos o método </w:t>
+        <w:t xml:space="preserve"> contendo todos os portos, e em seguida, os colocássemos numa 2d </w:t>
       </w:r>
       <w:proofErr w:type="spellStart"/>
       <w:r>
@@ -649,7 +1660,7 @@
           <w:sz w:val="22"/>
           <w:szCs w:val="22"/>
         </w:rPr>
-        <w:t>readPorts</w:t>
+        <w:t>Tree</w:t>
       </w:r>
       <w:proofErr w:type="spellEnd"/>
       <w:r>
@@ -657,7 +1668,7 @@
           <w:sz w:val="22"/>
           <w:szCs w:val="22"/>
         </w:rPr>
-        <w:t xml:space="preserve">, que recebe uma </w:t>
+        <w:t xml:space="preserve">. Para tal, criámos o método </w:t>
       </w:r>
       <w:proofErr w:type="spellStart"/>
       <w:r>
@@ -665,7 +1676,7 @@
           <w:sz w:val="22"/>
           <w:szCs w:val="22"/>
         </w:rPr>
-        <w:t>string</w:t>
+        <w:t>readPorts</w:t>
       </w:r>
       <w:proofErr w:type="spellEnd"/>
       <w:r>
@@ -673,7 +1684,7 @@
           <w:sz w:val="22"/>
           <w:szCs w:val="22"/>
         </w:rPr>
-        <w:t xml:space="preserve"> com o ficheiro </w:t>
+        <w:t xml:space="preserve">, que recebe uma </w:t>
       </w:r>
       <w:proofErr w:type="spellStart"/>
       <w:r>
@@ -681,7 +1692,7 @@
           <w:sz w:val="22"/>
           <w:szCs w:val="22"/>
         </w:rPr>
-        <w:t>csv</w:t>
+        <w:t>string</w:t>
       </w:r>
       <w:proofErr w:type="spellEnd"/>
       <w:r>
@@ -689,7 +1700,7 @@
           <w:sz w:val="22"/>
           <w:szCs w:val="22"/>
         </w:rPr>
-        <w:t xml:space="preserve">, onde iremos percorrer o ficheiro linha a linha, colocando a informação em cada variável do Porto, criando assim um </w:t>
+        <w:t xml:space="preserve"> com o ficheiro </w:t>
       </w:r>
       <w:proofErr w:type="spellStart"/>
       <w:r>
@@ -697,7 +1708,7 @@
           <w:sz w:val="22"/>
           <w:szCs w:val="22"/>
         </w:rPr>
-        <w:t>ArrayList</w:t>
+        <w:t>csv</w:t>
       </w:r>
       <w:proofErr w:type="spellEnd"/>
       <w:r>
@@ -705,12 +1716,28 @@
           <w:sz w:val="22"/>
           <w:szCs w:val="22"/>
         </w:rPr>
+        <w:t xml:space="preserve">, onde iremos percorrer o ficheiro linha a linha, colocando a informação em cada variável do Porto, criando assim um </w:t>
+      </w:r>
+      <w:proofErr w:type="spellStart"/>
+      <w:r>
+        <w:rPr>
+          <w:sz w:val="22"/>
+          <w:szCs w:val="22"/>
+        </w:rPr>
+        <w:t>ArrayList</w:t>
+      </w:r>
+      <w:proofErr w:type="spellEnd"/>
+      <w:r>
+        <w:rPr>
+          <w:sz w:val="22"/>
+          <w:szCs w:val="22"/>
+        </w:rPr>
         <w:t xml:space="preserve"> de Portos. </w:t>
       </w:r>
     </w:p>
     <w:p>
       <w:pPr>
-        <w:pStyle w:val="BodyText"/>
+        <w:pStyle w:val="Corpodetexto"/>
         <w:rPr>
           <w:sz w:val="22"/>
           <w:szCs w:val="22"/>
@@ -769,7 +1796,7 @@
     </w:p>
     <w:p>
       <w:pPr>
-        <w:pStyle w:val="BodyText"/>
+        <w:pStyle w:val="Corpodetexto"/>
         <w:rPr>
           <w:sz w:val="20"/>
         </w:rPr>
@@ -785,9 +1812,9 @@
           <w:sz w:val="29"/>
         </w:rPr>
         <w:drawing>
-          <wp:inline distT="0" distB="0" distL="0" distR="0" wp14:anchorId="26E27A7D" wp14:editId="5981D26B">
-            <wp:extent cx="6184900" cy="5397500"/>
-            <wp:effectExtent l="0" t="0" r="0" b="0"/>
+          <wp:inline distT="0" distB="0" distL="0" distR="0" wp14:anchorId="26E27A7D" wp14:editId="65C6BF42">
+            <wp:extent cx="5080000" cy="4433265"/>
+            <wp:effectExtent l="0" t="0" r="6350" b="5715"/>
             <wp:docPr id="4" name="Picture 4" descr="Text&#10;&#10;Description automatically generated"/>
             <wp:cNvGraphicFramePr>
               <a:graphicFrameLocks xmlns:a="http://schemas.openxmlformats.org/drawingml/2006/main" noChangeAspect="1"/>
@@ -800,7 +1827,7 @@
                     <pic:cNvPicPr/>
                   </pic:nvPicPr>
                   <pic:blipFill>
-                    <a:blip r:embed="rId7">
+                    <a:blip r:embed="rId9">
                       <a:extLst>
                         <a:ext uri="{28A0092B-C50C-407E-A947-70E740481C1C}">
                           <a14:useLocalDpi xmlns:a14="http://schemas.microsoft.com/office/drawing/2010/main" val="0"/>
@@ -814,7 +1841,7 @@
                   <pic:spPr>
                     <a:xfrm>
                       <a:off x="0" y="0"/>
-                      <a:ext cx="6184900" cy="5397500"/>
+                      <a:ext cx="5099664" cy="4450425"/>
                     </a:xfrm>
                     <a:prstGeom prst="rect">
                       <a:avLst/>
@@ -829,30 +1856,24 @@
     </w:p>
     <w:p>
       <w:pPr>
-        <w:pStyle w:val="Caption"/>
-        <w:rPr>
-          <w:sz w:val="29"/>
-          <w:lang w:val="en-US"/>
-        </w:rPr>
-        <w:sectPr>
-          <w:headerReference w:type="default" r:id="rId8"/>
-          <w:footerReference w:type="default" r:id="rId9"/>
-          <w:pgSz w:w="12240" w:h="15840"/>
-          <w:pgMar w:top="1500" w:right="1160" w:bottom="1460" w:left="1340" w:header="752" w:footer="1262" w:gutter="0"/>
-          <w:cols w:space="720"/>
-        </w:sectPr>
-      </w:pPr>
+        <w:pStyle w:val="Legenda"/>
+        <w:rPr>
+          <w:sz w:val="20"/>
+          <w:lang w:val="en-GB"/>
+        </w:rPr>
+      </w:pPr>
+      <w:bookmarkStart w:id="1" w:name="_Toc89511636"/>
       <w:proofErr w:type="spellStart"/>
       <w:r>
         <w:rPr>
-          <w:lang w:val="en-US"/>
+          <w:lang w:val="en-GB"/>
         </w:rPr>
         <w:t>Figura</w:t>
       </w:r>
       <w:proofErr w:type="spellEnd"/>
       <w:r>
         <w:rPr>
-          <w:lang w:val="en-US"/>
+          <w:lang w:val="en-GB"/>
         </w:rPr>
         <w:t xml:space="preserve"> </w:t>
       </w:r>
@@ -861,7 +1882,7 @@
       </w:r>
       <w:r>
         <w:rPr>
-          <w:lang w:val="en-US"/>
+          <w:lang w:val="en-GB"/>
         </w:rPr>
         <w:instrText xml:space="preserve"> SEQ Figura \* ARABIC </w:instrText>
       </w:r>
@@ -871,7 +1892,7 @@
       <w:r>
         <w:rPr>
           <w:noProof/>
-          <w:lang w:val="en-US"/>
+          <w:lang w:val="en-GB"/>
         </w:rPr>
         <w:t>1</w:t>
       </w:r>
@@ -880,54 +1901,118 @@
       </w:r>
       <w:r>
         <w:rPr>
-          <w:lang w:val="en-US"/>
+          <w:lang w:val="en-GB"/>
         </w:rPr>
         <w:t xml:space="preserve"> - Class </w:t>
       </w:r>
       <w:proofErr w:type="spellStart"/>
       <w:r>
         <w:rPr>
-          <w:lang w:val="en-US"/>
+          <w:lang w:val="en-GB"/>
         </w:rPr>
         <w:t>CsvReader</w:t>
       </w:r>
       <w:proofErr w:type="spellEnd"/>
       <w:r>
         <w:rPr>
-          <w:lang w:val="en-US"/>
+          <w:lang w:val="en-GB"/>
         </w:rPr>
         <w:t xml:space="preserve">, method </w:t>
       </w:r>
       <w:proofErr w:type="spellStart"/>
       <w:r>
         <w:rPr>
-          <w:lang w:val="en-US"/>
+          <w:lang w:val="en-GB"/>
         </w:rPr>
         <w:t>readPorts</w:t>
       </w:r>
+      <w:bookmarkEnd w:id="1"/>
       <w:proofErr w:type="spellEnd"/>
     </w:p>
     <w:p>
       <w:pPr>
-        <w:pStyle w:val="BodyText"/>
+        <w:pStyle w:val="Corpodetexto"/>
         <w:rPr>
           <w:sz w:val="20"/>
-          <w:lang w:val="en-US"/>
-        </w:rPr>
-      </w:pPr>
-    </w:p>
-    <w:p>
-      <w:pPr>
-        <w:pStyle w:val="BodyText"/>
-        <w:rPr>
-          <w:sz w:val="20"/>
-          <w:lang w:val="en-US"/>
-        </w:rPr>
-      </w:pPr>
-    </w:p>
-    <w:p>
-      <w:pPr>
-        <w:pStyle w:val="BodyText"/>
+          <w:lang w:val="en-GB"/>
+        </w:rPr>
+      </w:pPr>
+    </w:p>
+    <w:p>
+      <w:pPr>
+        <w:pStyle w:val="Corpodetexto"/>
+      </w:pPr>
+      <w:r>
+        <w:t xml:space="preserve">Em seguida, de forma a inserir o </w:t>
+      </w:r>
+      <w:proofErr w:type="spellStart"/>
+      <w:r>
+        <w:t>ArrayList</w:t>
+      </w:r>
+      <w:proofErr w:type="spellEnd"/>
+      <w:r>
+        <w:t xml:space="preserve"> de </w:t>
+      </w:r>
+      <w:proofErr w:type="spellStart"/>
+      <w:r>
+        <w:t>Ports</w:t>
+      </w:r>
+      <w:proofErr w:type="spellEnd"/>
+      <w:r>
+        <w:t xml:space="preserve">, retornado pelo método </w:t>
+      </w:r>
+      <w:proofErr w:type="spellStart"/>
+      <w:r>
+        <w:t>readPorts</w:t>
+      </w:r>
+      <w:proofErr w:type="spellEnd"/>
+      <w:r>
+        <w:t xml:space="preserve">, numa 2d </w:t>
+      </w:r>
+      <w:proofErr w:type="spellStart"/>
+      <w:r>
+        <w:t>Tree</w:t>
+      </w:r>
+      <w:proofErr w:type="spellEnd"/>
+      <w:r>
+        <w:t>, utilizamos o método “</w:t>
+      </w:r>
+      <w:proofErr w:type="spellStart"/>
+      <w:r>
+        <w:t>insertPorts</w:t>
+      </w:r>
+      <w:proofErr w:type="spellEnd"/>
+      <w:r>
+        <w:t xml:space="preserve">”. Este método tem uma complexidade de O(n), pois contém um ciclo for, no entanto, este método chama um outro método, chamado </w:t>
+      </w:r>
+      <w:proofErr w:type="spellStart"/>
+      <w:r>
+        <w:t>buildTree</w:t>
+      </w:r>
+      <w:proofErr w:type="spellEnd"/>
+      <w:r>
+        <w:t>. Este método também tem complexidade de O(n) devido à utilização de recursividade. Assim, o método “</w:t>
+      </w:r>
+      <w:proofErr w:type="spellStart"/>
+      <w:r>
+        <w:t>insertPorts</w:t>
+      </w:r>
+      <w:proofErr w:type="spellEnd"/>
+      <w:r>
+        <w:t xml:space="preserve">” teria uma complexidade de O(n) + O(n) que seria = 2 O(n), no entanto, em notação </w:t>
+      </w:r>
+      <w:proofErr w:type="spellStart"/>
+      <w:r>
+        <w:t>Big</w:t>
+      </w:r>
+      <w:proofErr w:type="spellEnd"/>
+      <w:r>
+        <w:t xml:space="preserve"> Oh, não interessa o valor das constantes, pelo que ficamos então com o valor de O(n).</w:t>
+      </w:r>
+    </w:p>
+    <w:p>
+      <w:pPr>
+        <w:pStyle w:val="Corpodetexto"/>
         <w:rPr>
           <w:sz w:val="22"/>
           <w:szCs w:val="22"/>
@@ -935,271 +2020,64 @@
       </w:pPr>
       <w:r>
         <w:rPr>
-          <w:sz w:val="22"/>
-          <w:szCs w:val="22"/>
-        </w:rPr>
-        <w:t xml:space="preserve">Em seguida, de forma a inserir o </w:t>
-      </w:r>
-      <w:proofErr w:type="spellStart"/>
-      <w:r>
-        <w:rPr>
-          <w:sz w:val="22"/>
-          <w:szCs w:val="22"/>
-        </w:rPr>
-        <w:t>ArrayList</w:t>
-      </w:r>
-      <w:proofErr w:type="spellEnd"/>
-      <w:r>
-        <w:rPr>
-          <w:sz w:val="22"/>
-          <w:szCs w:val="22"/>
-        </w:rPr>
-        <w:t xml:space="preserve"> de </w:t>
-      </w:r>
-      <w:proofErr w:type="spellStart"/>
-      <w:r>
-        <w:rPr>
-          <w:sz w:val="22"/>
-          <w:szCs w:val="22"/>
-        </w:rPr>
-        <w:t>Ports</w:t>
-      </w:r>
-      <w:proofErr w:type="spellEnd"/>
-      <w:r>
-        <w:rPr>
-          <w:sz w:val="22"/>
-          <w:szCs w:val="22"/>
-        </w:rPr>
-        <w:t xml:space="preserve">, retornado pelo método </w:t>
-      </w:r>
-      <w:proofErr w:type="spellStart"/>
-      <w:r>
-        <w:rPr>
-          <w:sz w:val="22"/>
-          <w:szCs w:val="22"/>
-        </w:rPr>
-        <w:t>readPorts</w:t>
-      </w:r>
-      <w:proofErr w:type="spellEnd"/>
-      <w:r>
-        <w:rPr>
-          <w:sz w:val="22"/>
-          <w:szCs w:val="22"/>
-        </w:rPr>
-        <w:t xml:space="preserve">, numa 2d </w:t>
-      </w:r>
-      <w:proofErr w:type="spellStart"/>
-      <w:r>
-        <w:rPr>
-          <w:sz w:val="22"/>
-          <w:szCs w:val="22"/>
-        </w:rPr>
-        <w:t>Tree</w:t>
-      </w:r>
-      <w:proofErr w:type="spellEnd"/>
-      <w:r>
-        <w:rPr>
-          <w:sz w:val="22"/>
-          <w:szCs w:val="22"/>
-        </w:rPr>
-        <w:t>, utilizamos o método “</w:t>
-      </w:r>
-      <w:proofErr w:type="spellStart"/>
-      <w:r>
-        <w:rPr>
-          <w:sz w:val="22"/>
-          <w:szCs w:val="22"/>
-        </w:rPr>
-        <w:t>insertPorts</w:t>
-      </w:r>
-      <w:proofErr w:type="spellEnd"/>
-      <w:r>
-        <w:rPr>
-          <w:sz w:val="22"/>
-          <w:szCs w:val="22"/>
-        </w:rPr>
-        <w:t xml:space="preserve">”. Este método tem uma complexidade de </w:t>
-      </w:r>
-      <w:r>
-        <w:rPr>
-          <w:b/>
-          <w:bCs/>
-          <w:sz w:val="22"/>
-          <w:szCs w:val="22"/>
-        </w:rPr>
-        <w:t>O(n),</w:t>
-      </w:r>
-      <w:r>
-        <w:rPr>
-          <w:sz w:val="22"/>
-          <w:szCs w:val="22"/>
-        </w:rPr>
-        <w:t xml:space="preserve"> pois contém um ciclo for</w:t>
-      </w:r>
-      <w:r>
-        <w:rPr>
-          <w:sz w:val="22"/>
-          <w:szCs w:val="22"/>
-        </w:rPr>
-        <w:t xml:space="preserve">, no entanto, este método chama um outro método, chamado </w:t>
-      </w:r>
-      <w:proofErr w:type="spellStart"/>
-      <w:r>
-        <w:rPr>
-          <w:sz w:val="22"/>
-          <w:szCs w:val="22"/>
-        </w:rPr>
-        <w:t>buildTree</w:t>
-      </w:r>
-      <w:proofErr w:type="spellEnd"/>
-      <w:r>
-        <w:rPr>
-          <w:sz w:val="22"/>
-          <w:szCs w:val="22"/>
-        </w:rPr>
-        <w:t xml:space="preserve">. Este método também tem complexidade de </w:t>
-      </w:r>
-      <w:r>
-        <w:rPr>
-          <w:b/>
-          <w:bCs/>
-          <w:sz w:val="22"/>
-          <w:szCs w:val="22"/>
-        </w:rPr>
-        <w:t>O(n)</w:t>
-      </w:r>
-      <w:r>
-        <w:rPr>
-          <w:sz w:val="22"/>
-          <w:szCs w:val="22"/>
-        </w:rPr>
-        <w:t xml:space="preserve"> devido à utilização de recursividade. Assim, o método “</w:t>
-      </w:r>
-      <w:proofErr w:type="spellStart"/>
-      <w:r>
-        <w:rPr>
-          <w:sz w:val="22"/>
-          <w:szCs w:val="22"/>
-        </w:rPr>
-        <w:t>insertPorts</w:t>
-      </w:r>
-      <w:proofErr w:type="spellEnd"/>
-      <w:r>
-        <w:rPr>
-          <w:sz w:val="22"/>
-          <w:szCs w:val="22"/>
-        </w:rPr>
-        <w:t xml:space="preserve">” teria uma complexidade de </w:t>
-      </w:r>
-      <w:r>
-        <w:rPr>
-          <w:b/>
-          <w:bCs/>
-          <w:sz w:val="22"/>
-          <w:szCs w:val="22"/>
-        </w:rPr>
-        <w:t>O(n)</w:t>
-      </w:r>
-      <w:r>
-        <w:rPr>
-          <w:sz w:val="22"/>
-          <w:szCs w:val="22"/>
-        </w:rPr>
-        <w:t xml:space="preserve"> + </w:t>
-      </w:r>
-      <w:r>
-        <w:rPr>
-          <w:b/>
-          <w:bCs/>
-          <w:sz w:val="22"/>
-          <w:szCs w:val="22"/>
-        </w:rPr>
-        <w:t>O(n)</w:t>
-      </w:r>
-      <w:r>
-        <w:rPr>
-          <w:sz w:val="22"/>
-          <w:szCs w:val="22"/>
-        </w:rPr>
-        <w:t xml:space="preserve"> que seria = </w:t>
-      </w:r>
-      <w:r>
-        <w:rPr>
-          <w:b/>
-          <w:bCs/>
-          <w:sz w:val="22"/>
-          <w:szCs w:val="22"/>
-        </w:rPr>
-        <w:t>2 O(n),</w:t>
-      </w:r>
-      <w:r>
-        <w:rPr>
-          <w:sz w:val="22"/>
-          <w:szCs w:val="22"/>
-        </w:rPr>
-        <w:t xml:space="preserve"> no entanto, em notação </w:t>
-      </w:r>
-      <w:proofErr w:type="spellStart"/>
-      <w:r>
-        <w:rPr>
-          <w:b/>
-          <w:bCs/>
-          <w:sz w:val="22"/>
-          <w:szCs w:val="22"/>
-        </w:rPr>
-        <w:t>Big</w:t>
-      </w:r>
-      <w:proofErr w:type="spellEnd"/>
-      <w:r>
-        <w:rPr>
-          <w:b/>
-          <w:bCs/>
-          <w:sz w:val="22"/>
-          <w:szCs w:val="22"/>
-        </w:rPr>
-        <w:t xml:space="preserve"> Oh</w:t>
-      </w:r>
-      <w:r>
-        <w:rPr>
-          <w:sz w:val="22"/>
-          <w:szCs w:val="22"/>
-        </w:rPr>
-        <w:t xml:space="preserve">, não interessa o valor das constantes, pelo que ficamos então com o valor de </w:t>
-      </w:r>
-      <w:r>
-        <w:rPr>
-          <w:b/>
-          <w:bCs/>
-          <w:sz w:val="22"/>
-          <w:szCs w:val="22"/>
-        </w:rPr>
-        <w:t>O(n).</w:t>
-      </w:r>
-    </w:p>
-    <w:p>
-      <w:pPr>
-        <w:pStyle w:val="BodyText"/>
-        <w:rPr>
-          <w:sz w:val="22"/>
-          <w:szCs w:val="22"/>
-        </w:rPr>
-      </w:pPr>
-    </w:p>
-    <w:p>
-      <w:pPr>
-        <w:pStyle w:val="BodyText"/>
-        <w:spacing w:before="5"/>
-        <w:rPr>
-          <w:sz w:val="15"/>
-        </w:rPr>
-      </w:pPr>
-    </w:p>
-    <w:p>
-      <w:pPr>
-        <w:pStyle w:val="BodyText"/>
-        <w:spacing w:line="259" w:lineRule="auto"/>
-        <w:ind w:left="100"/>
-      </w:pPr>
+          <w:noProof/>
+        </w:rPr>
+        <w:drawing>
+          <wp:anchor distT="0" distB="0" distL="114300" distR="114300" simplePos="0" relativeHeight="251653632" behindDoc="0" locked="0" layoutInCell="1" allowOverlap="1" wp14:anchorId="1741A77C" wp14:editId="43D50A4F">
+            <wp:simplePos x="0" y="0"/>
+            <wp:positionH relativeFrom="margin">
+              <wp:align>left</wp:align>
+            </wp:positionH>
+            <wp:positionV relativeFrom="paragraph">
+              <wp:posOffset>255905</wp:posOffset>
+            </wp:positionV>
+            <wp:extent cx="4986655" cy="1326515"/>
+            <wp:effectExtent l="0" t="0" r="4445" b="6985"/>
+            <wp:wrapSquare wrapText="bothSides"/>
+            <wp:docPr id="5" name="Picture 5" descr="Graphical user interface, text, application&#10;&#10;Description automatically generated"/>
+            <wp:cNvGraphicFramePr>
+              <a:graphicFrameLocks xmlns:a="http://schemas.openxmlformats.org/drawingml/2006/main" noChangeAspect="1"/>
+            </wp:cNvGraphicFramePr>
+            <a:graphic xmlns:a="http://schemas.openxmlformats.org/drawingml/2006/main">
+              <a:graphicData uri="http://schemas.openxmlformats.org/drawingml/2006/picture">
+                <pic:pic xmlns:pic="http://schemas.openxmlformats.org/drawingml/2006/picture">
+                  <pic:nvPicPr>
+                    <pic:cNvPr id="5" name="Picture 5" descr="Graphical user interface, text, application&#10;&#10;Description automatically generated"/>
+                    <pic:cNvPicPr/>
+                  </pic:nvPicPr>
+                  <pic:blipFill>
+                    <a:blip r:embed="rId10" cstate="print">
+                      <a:extLst>
+                        <a:ext uri="{28A0092B-C50C-407E-A947-70E740481C1C}">
+                          <a14:useLocalDpi xmlns:a14="http://schemas.microsoft.com/office/drawing/2010/main" val="0"/>
+                        </a:ext>
+                      </a:extLst>
+                    </a:blip>
+                    <a:stretch>
+                      <a:fillRect/>
+                    </a:stretch>
+                  </pic:blipFill>
+                  <pic:spPr>
+                    <a:xfrm>
+                      <a:off x="0" y="0"/>
+                      <a:ext cx="4986655" cy="1326515"/>
+                    </a:xfrm>
+                    <a:prstGeom prst="rect">
+                      <a:avLst/>
+                    </a:prstGeom>
+                  </pic:spPr>
+                </pic:pic>
+              </a:graphicData>
+            </a:graphic>
+            <wp14:sizeRelH relativeFrom="margin">
+              <wp14:pctWidth>0</wp14:pctWidth>
+            </wp14:sizeRelH>
+            <wp14:sizeRelV relativeFrom="margin">
+              <wp14:pctHeight>0</wp14:pctHeight>
+            </wp14:sizeRelV>
+          </wp:anchor>
+        </w:drawing>
+      </w:r>
     </w:p>
     <w:p>
       <w:pPr>
@@ -1213,7 +2091,7 @@
         <mc:AlternateContent>
           <mc:Choice Requires="wps">
             <w:drawing>
-              <wp:anchor distT="0" distB="0" distL="114300" distR="114300" simplePos="0" relativeHeight="251661312" behindDoc="0" locked="0" layoutInCell="1" allowOverlap="1" wp14:anchorId="647237DF" wp14:editId="0CD66086">
+              <wp:anchor distT="0" distB="0" distL="114300" distR="114300" simplePos="0" relativeHeight="251661312" behindDoc="0" locked="0" layoutInCell="1" allowOverlap="1" wp14:anchorId="647237DF" wp14:editId="6FD4C61D">
                 <wp:simplePos x="0" y="0"/>
                 <wp:positionH relativeFrom="column">
                   <wp:posOffset>0</wp:posOffset>
@@ -1249,13 +2127,14 @@
                         <w:txbxContent>
                           <w:p>
                             <w:pPr>
-                              <w:pStyle w:val="Caption"/>
+                              <w:pStyle w:val="Legenda"/>
                               <w:rPr>
                                 <w:noProof/>
                                 <w:sz w:val="22"/>
                                 <w:szCs w:val="22"/>
                               </w:rPr>
                             </w:pPr>
+                            <w:bookmarkStart w:id="2" w:name="_Toc89511637"/>
                             <w:r>
                               <w:t xml:space="preserve">Figura </w:t>
                             </w:r>
@@ -1308,6 +2187,7 @@
                             <w:r>
                               <w:t>insertPorts</w:t>
                             </w:r>
+                            <w:bookmarkEnd w:id="2"/>
                             <w:proofErr w:type="spellEnd"/>
                           </w:p>
                         </w:txbxContent>
@@ -1326,22 +2206,23 @@
           </mc:Choice>
           <mc:Fallback>
             <w:pict>
-              <v:shapetype w14:anchorId="1AEAB3CF" id="_x0000_t202" coordsize="21600,21600" o:spt="202" path="m,l,21600r21600,l21600,xe">
+              <v:shapetype w14:anchorId="647237DF" id="_x0000_t202" coordsize="21600,21600" o:spt="202" path="m,l,21600r21600,l21600,xe">
                 <v:stroke joinstyle="miter"/>
                 <v:path gradientshapeok="t" o:connecttype="rect"/>
               </v:shapetype>
-              <v:shape id="Text Box 9" o:spid="_x0000_s1026" type="#_x0000_t202" style="position:absolute;margin-left:0;margin-top:134.1pt;width:487pt;height:.05pt;z-index:251661312;visibility:visible;mso-wrap-style:square;mso-wrap-distance-left:9pt;mso-wrap-distance-top:0;mso-wrap-distance-right:9pt;mso-wrap-distance-bottom:0;mso-position-horizontal:absolute;mso-position-horizontal-relative:text;mso-position-vertical:absolute;mso-position-vertical-relative:text;v-text-anchor:top" o:gfxdata="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" stroked="f">
+              <v:shape id="Text Box 9" o:spid="_x0000_s1026" type="#_x0000_t202" style="position:absolute;margin-left:0;margin-top:134.1pt;width:487pt;height:.05pt;z-index:251661312;visibility:visible;mso-wrap-style:square;mso-wrap-distance-left:9pt;mso-wrap-distance-top:0;mso-wrap-distance-right:9pt;mso-wrap-distance-bottom:0;mso-position-horizontal:absolute;mso-position-horizontal-relative:text;mso-position-vertical:absolute;mso-position-vertical-relative:text;v-text-anchor:top" o:gfxdata="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" stroked="f">
                 <v:textbox style="mso-fit-shape-to-text:t" inset="0,0,0,0">
                   <w:txbxContent>
                     <w:p>
                       <w:pPr>
-                        <w:pStyle w:val="Caption"/>
+                        <w:pStyle w:val="Legenda"/>
                         <w:rPr>
                           <w:noProof/>
                           <w:sz w:val="22"/>
                           <w:szCs w:val="22"/>
                         </w:rPr>
                       </w:pPr>
+                      <w:bookmarkStart w:id="3" w:name="_Toc89511637"/>
                       <w:r>
                         <w:t xml:space="preserve">Figura </w:t>
                       </w:r>
@@ -1394,6 +2275,7 @@
                       <w:r>
                         <w:t>insertPorts</w:t>
                       </w:r>
+                      <w:bookmarkEnd w:id="3"/>
                       <w:proofErr w:type="spellEnd"/>
                     </w:p>
                   </w:txbxContent>
@@ -1405,22 +2287,17 @@
         </mc:AlternateContent>
       </w:r>
       <w:r>
+        <w:br w:type="textWrapping" w:clear="all"/>
+      </w:r>
+      <w:r>
         <w:rPr>
           <w:noProof/>
         </w:rPr>
         <w:drawing>
-          <wp:anchor distT="0" distB="0" distL="114300" distR="114300" simplePos="0" relativeHeight="251653632" behindDoc="0" locked="0" layoutInCell="1" allowOverlap="1" wp14:anchorId="1741A77C" wp14:editId="4CC2F95E">
-            <wp:simplePos x="855023" y="2268187"/>
-            <wp:positionH relativeFrom="column">
-              <wp:align>left</wp:align>
-            </wp:positionH>
-            <wp:positionV relativeFrom="paragraph">
-              <wp:align>top</wp:align>
-            </wp:positionV>
-            <wp:extent cx="6184900" cy="1645920"/>
-            <wp:effectExtent l="0" t="0" r="0" b="5080"/>
-            <wp:wrapSquare wrapText="bothSides"/>
-            <wp:docPr id="5" name="Picture 5" descr="Graphical user interface, text, application&#10;&#10;Description automatically generated"/>
+          <wp:inline distT="0" distB="0" distL="0" distR="0" wp14:anchorId="6EE56343" wp14:editId="4402204B">
+            <wp:extent cx="4766734" cy="2450414"/>
+            <wp:effectExtent l="0" t="0" r="0" b="7620"/>
+            <wp:docPr id="6" name="Picture 6" descr="Text&#10;&#10;Description automatically generated"/>
             <wp:cNvGraphicFramePr>
               <a:graphicFrameLocks xmlns:a="http://schemas.openxmlformats.org/drawingml/2006/main" noChangeAspect="1"/>
             </wp:cNvGraphicFramePr>
@@ -1428,11 +2305,11 @@
               <a:graphicData uri="http://schemas.openxmlformats.org/drawingml/2006/picture">
                 <pic:pic xmlns:pic="http://schemas.openxmlformats.org/drawingml/2006/picture">
                   <pic:nvPicPr>
-                    <pic:cNvPr id="5" name="Picture 5" descr="Graphical user interface, text, application&#10;&#10;Description automatically generated"/>
+                    <pic:cNvPr id="6" name="Picture 6" descr="Text&#10;&#10;Description automatically generated"/>
                     <pic:cNvPicPr/>
                   </pic:nvPicPr>
                   <pic:blipFill>
-                    <a:blip r:embed="rId10">
+                    <a:blip r:embed="rId11" cstate="print">
                       <a:extLst>
                         <a:ext uri="{28A0092B-C50C-407E-A947-70E740481C1C}">
                           <a14:useLocalDpi xmlns:a14="http://schemas.microsoft.com/office/drawing/2010/main" val="0"/>
@@ -1446,56 +2323,7 @@
                   <pic:spPr>
                     <a:xfrm>
                       <a:off x="0" y="0"/>
-                      <a:ext cx="6184900" cy="1645920"/>
-                    </a:xfrm>
-                    <a:prstGeom prst="rect">
-                      <a:avLst/>
-                    </a:prstGeom>
-                  </pic:spPr>
-                </pic:pic>
-              </a:graphicData>
-            </a:graphic>
-          </wp:anchor>
-        </w:drawing>
-      </w:r>
-      <w:r>
-        <w:br w:type="textWrapping" w:clear="all"/>
-      </w:r>
-      <w:r>
-        <w:rPr>
-          <w:noProof/>
-        </w:rPr>
-        <w:drawing>
-          <wp:inline distT="0" distB="0" distL="0" distR="0" wp14:anchorId="6EE56343" wp14:editId="711DF28E">
-            <wp:extent cx="6184900" cy="3179445"/>
-            <wp:effectExtent l="0" t="0" r="0" b="0"/>
-            <wp:docPr id="6" name="Picture 6" descr="Text&#10;&#10;Description automatically generated"/>
-            <wp:cNvGraphicFramePr>
-              <a:graphicFrameLocks xmlns:a="http://schemas.openxmlformats.org/drawingml/2006/main" noChangeAspect="1"/>
-            </wp:cNvGraphicFramePr>
-            <a:graphic xmlns:a="http://schemas.openxmlformats.org/drawingml/2006/main">
-              <a:graphicData uri="http://schemas.openxmlformats.org/drawingml/2006/picture">
-                <pic:pic xmlns:pic="http://schemas.openxmlformats.org/drawingml/2006/picture">
-                  <pic:nvPicPr>
-                    <pic:cNvPr id="6" name="Picture 6" descr="Text&#10;&#10;Description automatically generated"/>
-                    <pic:cNvPicPr/>
-                  </pic:nvPicPr>
-                  <pic:blipFill>
-                    <a:blip r:embed="rId11">
-                      <a:extLst>
-                        <a:ext uri="{28A0092B-C50C-407E-A947-70E740481C1C}">
-                          <a14:useLocalDpi xmlns:a14="http://schemas.microsoft.com/office/drawing/2010/main" val="0"/>
-                        </a:ext>
-                      </a:extLst>
-                    </a:blip>
-                    <a:stretch>
-                      <a:fillRect/>
-                    </a:stretch>
-                  </pic:blipFill>
-                  <pic:spPr>
-                    <a:xfrm>
-                      <a:off x="0" y="0"/>
-                      <a:ext cx="6184900" cy="3179445"/>
+                      <a:ext cx="4773937" cy="2454117"/>
                     </a:xfrm>
                     <a:prstGeom prst="rect">
                       <a:avLst/>
@@ -1510,22 +2338,23 @@
     </w:p>
     <w:p>
       <w:pPr>
-        <w:pStyle w:val="Caption"/>
-        <w:rPr>
-          <w:lang w:val="en-US"/>
-        </w:rPr>
-      </w:pPr>
+        <w:pStyle w:val="Legenda"/>
+        <w:rPr>
+          <w:lang w:val="en-GB"/>
+        </w:rPr>
+      </w:pPr>
+      <w:bookmarkStart w:id="4" w:name="_Toc89511638"/>
       <w:proofErr w:type="spellStart"/>
       <w:r>
         <w:rPr>
-          <w:lang w:val="en-US"/>
+          <w:lang w:val="en-GB"/>
         </w:rPr>
         <w:t>Figura</w:t>
       </w:r>
       <w:proofErr w:type="spellEnd"/>
       <w:r>
         <w:rPr>
-          <w:lang w:val="en-US"/>
+          <w:lang w:val="en-GB"/>
         </w:rPr>
         <w:t xml:space="preserve"> </w:t>
       </w:r>
@@ -1534,7 +2363,7 @@
       </w:r>
       <w:r>
         <w:rPr>
-          <w:lang w:val="en-US"/>
+          <w:lang w:val="en-GB"/>
         </w:rPr>
         <w:instrText xml:space="preserve"> SEQ Figura \* ARABIC </w:instrText>
       </w:r>
@@ -1544,7 +2373,7 @@
       <w:r>
         <w:rPr>
           <w:noProof/>
-          <w:lang w:val="en-US"/>
+          <w:lang w:val="en-GB"/>
         </w:rPr>
         <w:t>3</w:t>
       </w:r>
@@ -1553,154 +2382,837 @@
       </w:r>
       <w:r>
         <w:rPr>
-          <w:lang w:val="en-US"/>
+          <w:lang w:val="en-GB"/>
         </w:rPr>
         <w:t xml:space="preserve"> - Class </w:t>
       </w:r>
       <w:proofErr w:type="spellStart"/>
       <w:r>
         <w:rPr>
-          <w:lang w:val="en-US"/>
+          <w:lang w:val="en-GB"/>
         </w:rPr>
         <w:t>KdTre</w:t>
       </w:r>
       <w:proofErr w:type="spellEnd"/>
       <w:r>
         <w:rPr>
-          <w:lang w:val="en-US"/>
+          <w:lang w:val="en-GB"/>
         </w:rPr>
         <w:t xml:space="preserve">, method </w:t>
       </w:r>
       <w:proofErr w:type="spellStart"/>
       <w:r>
         <w:rPr>
-          <w:lang w:val="en-US"/>
+          <w:lang w:val="en-GB"/>
         </w:rPr>
         <w:t>buildTree</w:t>
       </w:r>
+      <w:bookmarkEnd w:id="4"/>
       <w:proofErr w:type="spellEnd"/>
     </w:p>
     <w:p>
       <w:pPr>
         <w:rPr>
-          <w:lang w:val="en-US"/>
-        </w:rPr>
-      </w:pPr>
-    </w:p>
-    <w:p>
-      <w:pPr>
-        <w:rPr>
-          <w:lang w:val="en-US"/>
-        </w:rPr>
-      </w:pPr>
-    </w:p>
-    <w:p>
-      <w:pPr>
-        <w:rPr>
-          <w:lang w:val="en-US"/>
-        </w:rPr>
-      </w:pPr>
-    </w:p>
-    <w:p>
-      <w:pPr>
-        <w:rPr>
-          <w:lang w:val="en-US"/>
-        </w:rPr>
-      </w:pPr>
-    </w:p>
-    <w:p>
-      <w:pPr>
-        <w:rPr>
-          <w:lang w:val="en-US"/>
-        </w:rPr>
-      </w:pPr>
-    </w:p>
-    <w:p>
-      <w:r>
-        <w:t xml:space="preserve">A complexidade da US 201 é </w:t>
-      </w:r>
+          <w:lang w:val="en-GB"/>
+        </w:rPr>
+      </w:pPr>
+    </w:p>
+    <w:p>
+      <w:pPr>
+        <w:pStyle w:val="Ttulo2"/>
+      </w:pPr>
+      <w:bookmarkStart w:id="5" w:name="_Toc89511719"/>
+      <w:r>
+        <w:t>Analise de complexidade</w:t>
+      </w:r>
+      <w:bookmarkEnd w:id="5"/>
+    </w:p>
+    <w:p>
+      <w:pPr>
+        <w:ind w:firstLine="720"/>
+      </w:pPr>
+      <w:r>
+        <w:t>A complexidade da US 201 é ent</w:t>
+      </w:r>
+      <w:r>
+        <w:t xml:space="preserve">ão:  </w:t>
+      </w:r>
+    </w:p>
+    <w:p>
+      <w:pPr>
+        <w:ind w:firstLine="720"/>
+        <w:rPr>
+          <w:sz w:val="20"/>
+        </w:rPr>
+      </w:pPr>
       <w:proofErr w:type="gramStart"/>
       <w:r>
-        <w:t>ent</w:t>
-      </w:r>
-      <w:r>
-        <w:t>ão :</w:t>
-      </w:r>
-      <w:proofErr w:type="gramEnd"/>
-      <w:r>
-        <w:t xml:space="preserve">  </w:t>
-      </w:r>
-    </w:p>
-    <w:p/>
-    <w:p>
-      <w:pPr>
         <w:rPr>
           <w:b/>
           <w:bCs/>
         </w:rPr>
-        <w:sectPr>
-          <w:pgSz w:w="12240" w:h="15840"/>
-          <w:pgMar w:top="1500" w:right="1160" w:bottom="1460" w:left="1340" w:header="752" w:footer="1262" w:gutter="0"/>
-          <w:cols w:space="720"/>
-        </w:sectPr>
-      </w:pPr>
-      <w:proofErr w:type="gramStart"/>
+        <w:t>O(</w:t>
+      </w:r>
+      <w:proofErr w:type="gramEnd"/>
       <w:r>
         <w:rPr>
           <w:b/>
           <w:bCs/>
         </w:rPr>
+        <w:t>log n) + O(n)  = O(n)</w:t>
+      </w:r>
+    </w:p>
+    <w:p>
+      <w:pPr>
+        <w:pStyle w:val="Corpodetexto"/>
+        <w:rPr>
+          <w:sz w:val="20"/>
+        </w:rPr>
+      </w:pPr>
+    </w:p>
+    <w:p>
+      <w:pPr>
+        <w:pStyle w:val="Corpodetexto"/>
+        <w:rPr>
+          <w:sz w:val="20"/>
+        </w:rPr>
+      </w:pPr>
+    </w:p>
+    <w:p>
+      <w:pPr>
+        <w:pStyle w:val="Corpodetexto"/>
+        <w:spacing w:before="9"/>
+        <w:rPr>
+          <w:sz w:val="19"/>
+        </w:rPr>
+      </w:pPr>
+    </w:p>
+    <w:p>
+      <w:pPr>
+        <w:pStyle w:val="Ttulo1"/>
+        <w:ind w:left="0"/>
+        <w:rPr>
+          <w:u w:val="none"/>
+          <w:lang w:val="en-US"/>
+        </w:rPr>
+      </w:pPr>
+      <w:bookmarkStart w:id="6" w:name="_Toc89511720"/>
+      <w:r>
+        <w:rPr>
+          <w:u w:val="thick"/>
+          <w:lang w:val="en-US"/>
+        </w:rPr>
+        <w:t>US 20</w:t>
+      </w:r>
+      <w:r>
+        <w:rPr>
+          <w:u w:val="thick"/>
+          <w:lang w:val="en-US"/>
+        </w:rPr>
+        <w:t>2</w:t>
+      </w:r>
+      <w:bookmarkEnd w:id="6"/>
+    </w:p>
+    <w:p>
+      <w:pPr>
+        <w:pStyle w:val="Corpodetexto"/>
+        <w:spacing w:before="9"/>
+        <w:rPr>
+          <w:sz w:val="19"/>
+          <w:lang w:val="en-GB"/>
+        </w:rPr>
+      </w:pPr>
+    </w:p>
+    <w:p>
+      <w:pPr>
+        <w:pStyle w:val="Corpodetexto"/>
+        <w:ind w:firstLine="720"/>
+        <w:rPr>
+          <w:lang w:val="en-GB"/>
+        </w:rPr>
+      </w:pPr>
+      <w:r>
+        <w:rPr>
+          <w:lang w:val="en-GB"/>
+        </w:rPr>
+        <w:t xml:space="preserve">As a Traffic manager, I which to find the closest port of a ship given its </w:t>
+      </w:r>
+      <w:proofErr w:type="spellStart"/>
+      <w:r>
+        <w:rPr>
+          <w:lang w:val="en-GB"/>
+        </w:rPr>
+        <w:t>CallSign</w:t>
+      </w:r>
+      <w:proofErr w:type="spellEnd"/>
+      <w:r>
+        <w:rPr>
+          <w:lang w:val="en-GB"/>
+        </w:rPr>
+        <w:t xml:space="preserve">, on a certain </w:t>
+      </w:r>
+      <w:proofErr w:type="spellStart"/>
+      <w:r>
+        <w:rPr>
+          <w:lang w:val="en-GB"/>
+        </w:rPr>
+        <w:t>DateTime</w:t>
+      </w:r>
+      <w:proofErr w:type="spellEnd"/>
+      <w:r>
+        <w:rPr>
+          <w:lang w:val="en-GB"/>
+        </w:rPr>
+        <w:t xml:space="preserve"> with the </w:t>
+      </w:r>
+      <w:r>
+        <w:rPr>
+          <w:lang w:val="en-GB"/>
+        </w:rPr>
+        <w:t>acceptance</w:t>
+      </w:r>
+      <w:r>
+        <w:rPr>
+          <w:lang w:val="en-GB"/>
+        </w:rPr>
+        <w:t xml:space="preserve"> criteria of using the </w:t>
+      </w:r>
+      <w:r>
+        <w:rPr>
+          <w:lang w:val="en-GB"/>
+        </w:rPr>
+        <w:t>2dTree to find the port.</w:t>
+      </w:r>
+    </w:p>
+    <w:p>
+      <w:pPr>
+        <w:pStyle w:val="Corpodetexto"/>
+        <w:rPr>
+          <w:lang w:val="en-GB"/>
+        </w:rPr>
+      </w:pPr>
+    </w:p>
+    <w:p>
+      <w:pPr>
+        <w:pStyle w:val="Corpodetexto"/>
+        <w:ind w:firstLine="720"/>
+      </w:pPr>
+      <w:r>
+        <w:t xml:space="preserve">Nesta </w:t>
+      </w:r>
+      <w:proofErr w:type="spellStart"/>
+      <w:r>
+        <w:t>user</w:t>
+      </w:r>
+      <w:proofErr w:type="spellEnd"/>
+      <w:r>
+        <w:t xml:space="preserve"> </w:t>
+      </w:r>
+      <w:proofErr w:type="spellStart"/>
+      <w:r>
+        <w:t>story</w:t>
+      </w:r>
+      <w:proofErr w:type="spellEnd"/>
+      <w:r>
+        <w:t xml:space="preserve"> era pedido que enquanto </w:t>
+      </w:r>
+      <w:r>
+        <w:t xml:space="preserve">gestor de trafico fosse possível encontrar um navio dado como parâmetro o </w:t>
+      </w:r>
+      <w:proofErr w:type="spellStart"/>
+      <w:r>
+        <w:t>CallSign</w:t>
+      </w:r>
+      <w:proofErr w:type="spellEnd"/>
+      <w:r>
+        <w:t xml:space="preserve"> e uma data com o objetivo de obter o nome do porto mais próximo desse navio.</w:t>
+      </w:r>
+      <w:r>
+        <w:t xml:space="preserve"> Neste método o utilizador coloca o </w:t>
+      </w:r>
+      <w:proofErr w:type="spellStart"/>
+      <w:r>
+        <w:t>CallSign</w:t>
+      </w:r>
+      <w:proofErr w:type="spellEnd"/>
+      <w:r>
+        <w:t xml:space="preserve"> e é verificada a existência desse navio de seguida é pedido ao utilizador que coloque a data que deseja fazer a procura e nessa altura é realizada uma procura na 2dTree e é apresentado o nome d</w:t>
+      </w:r>
+      <w:r>
+        <w:t>o porto que se encontra mais próximo do navio naquele instante.</w:t>
+      </w:r>
+    </w:p>
+    <w:p>
+      <w:pPr>
+        <w:pStyle w:val="Corpodetexto"/>
+        <w:keepNext/>
+        <w:spacing w:before="9"/>
+      </w:pPr>
+      <w:r>
+        <w:rPr>
+          <w:noProof/>
+          <w:sz w:val="19"/>
+        </w:rPr>
+        <w:drawing>
+          <wp:inline distT="0" distB="0" distL="0" distR="0" wp14:anchorId="4F2A5848" wp14:editId="5E93736E">
+            <wp:extent cx="6184900" cy="3587750"/>
+            <wp:effectExtent l="0" t="0" r="6350" b="0"/>
+            <wp:docPr id="7" name="Imagem 7" descr="Uma imagem com texto&#10;&#10;Descrição gerada automaticamente"/>
+            <wp:cNvGraphicFramePr>
+              <a:graphicFrameLocks xmlns:a="http://schemas.openxmlformats.org/drawingml/2006/main" noChangeAspect="1"/>
+            </wp:cNvGraphicFramePr>
+            <a:graphic xmlns:a="http://schemas.openxmlformats.org/drawingml/2006/main">
+              <a:graphicData uri="http://schemas.openxmlformats.org/drawingml/2006/picture">
+                <pic:pic xmlns:pic="http://schemas.openxmlformats.org/drawingml/2006/picture">
+                  <pic:nvPicPr>
+                    <pic:cNvPr id="7" name="Imagem 7" descr="Uma imagem com texto&#10;&#10;Descrição gerada automaticamente"/>
+                    <pic:cNvPicPr/>
+                  </pic:nvPicPr>
+                  <pic:blipFill>
+                    <a:blip r:embed="rId12"/>
+                    <a:stretch>
+                      <a:fillRect/>
+                    </a:stretch>
+                  </pic:blipFill>
+                  <pic:spPr>
+                    <a:xfrm>
+                      <a:off x="0" y="0"/>
+                      <a:ext cx="6184900" cy="3587750"/>
+                    </a:xfrm>
+                    <a:prstGeom prst="rect">
+                      <a:avLst/>
+                    </a:prstGeom>
+                  </pic:spPr>
+                </pic:pic>
+              </a:graphicData>
+            </a:graphic>
+          </wp:inline>
+        </w:drawing>
+      </w:r>
+    </w:p>
+    <w:p>
+      <w:pPr>
+        <w:pStyle w:val="Legenda"/>
+        <w:jc w:val="both"/>
+        <w:rPr>
+          <w:sz w:val="19"/>
+        </w:rPr>
+      </w:pPr>
+      <w:bookmarkStart w:id="7" w:name="_Toc89511639"/>
+      <w:r>
+        <w:t xml:space="preserve">Figura </w:t>
+      </w:r>
+      <w:r>
+        <w:fldChar w:fldCharType="begin"/>
+      </w:r>
+      <w:r>
+        <w:instrText xml:space="preserve"> SEQ Figura \* ARABIC </w:instrText>
+      </w:r>
+      <w:r>
+        <w:fldChar w:fldCharType="separate"/>
+      </w:r>
+      <w:r>
+        <w:rPr>
+          <w:noProof/>
+        </w:rPr>
+        <w:t>4</w:t>
+      </w:r>
+      <w:r>
+        <w:fldChar w:fldCharType="end"/>
+      </w:r>
+      <w:r>
+        <w:t xml:space="preserve"> </w:t>
+      </w:r>
+      <w:r>
+        <w:t>–</w:t>
+      </w:r>
+      <w:r>
+        <w:t xml:space="preserve"> Método</w:t>
+      </w:r>
+      <w:r>
+        <w:t xml:space="preserve"> principal da </w:t>
+      </w:r>
+      <w:proofErr w:type="spellStart"/>
+      <w:r>
+        <w:t>user</w:t>
+      </w:r>
+      <w:proofErr w:type="spellEnd"/>
+      <w:r>
+        <w:t xml:space="preserve"> </w:t>
+      </w:r>
+      <w:proofErr w:type="spellStart"/>
+      <w:r>
+        <w:t>story</w:t>
+      </w:r>
+      <w:bookmarkEnd w:id="7"/>
+      <w:proofErr w:type="spellEnd"/>
+    </w:p>
+    <w:p>
+      <w:pPr>
+        <w:pStyle w:val="Ttulo2"/>
+      </w:pPr>
+      <w:bookmarkStart w:id="8" w:name="_Toc89511721"/>
+      <w:r>
+        <w:t>Analise de complexidade</w:t>
+      </w:r>
+      <w:r>
+        <w:t xml:space="preserve"> do método principal da </w:t>
+      </w:r>
+      <w:proofErr w:type="spellStart"/>
+      <w:r>
+        <w:rPr>
+          <w:i/>
+          <w:iCs/>
+        </w:rPr>
+        <w:t>user</w:t>
+      </w:r>
+      <w:proofErr w:type="spellEnd"/>
+      <w:r>
+        <w:rPr>
+          <w:i/>
+          <w:iCs/>
+        </w:rPr>
+        <w:t xml:space="preserve"> </w:t>
+      </w:r>
+      <w:proofErr w:type="spellStart"/>
+      <w:r>
+        <w:rPr>
+          <w:i/>
+          <w:iCs/>
+        </w:rPr>
+        <w:t>story</w:t>
+      </w:r>
+      <w:bookmarkEnd w:id="8"/>
+      <w:proofErr w:type="spellEnd"/>
+    </w:p>
+    <w:p/>
+    <w:p>
+      <w:pPr>
+        <w:pStyle w:val="Corpodetexto"/>
+      </w:pPr>
+      <w:r>
+        <w:tab/>
+      </w:r>
+      <w:r>
+        <w:t xml:space="preserve">A complexidade deste método é de </w:t>
+      </w:r>
+      <w:r>
+        <w:t xml:space="preserve">O(n) pois temos </w:t>
+      </w:r>
+      <w:r>
+        <w:t xml:space="preserve">um </w:t>
+      </w:r>
+      <w:proofErr w:type="spellStart"/>
+      <w:r>
+        <w:rPr>
+          <w:i/>
+          <w:iCs/>
+        </w:rPr>
+        <w:t>if</w:t>
+      </w:r>
+      <w:proofErr w:type="spellEnd"/>
+      <w:r>
+        <w:t xml:space="preserve"> com seguido de um </w:t>
+      </w:r>
+      <w:proofErr w:type="spellStart"/>
+      <w:r>
+        <w:rPr>
+          <w:i/>
+          <w:iCs/>
+        </w:rPr>
+        <w:t>else</w:t>
+      </w:r>
+      <w:proofErr w:type="spellEnd"/>
+      <w:r>
+        <w:t xml:space="preserve">, sendo que o </w:t>
+      </w:r>
+      <w:proofErr w:type="spellStart"/>
+      <w:r>
+        <w:rPr>
+          <w:i/>
+          <w:iCs/>
+        </w:rPr>
+        <w:t>if</w:t>
+      </w:r>
+      <w:proofErr w:type="spellEnd"/>
+      <w:r>
+        <w:t xml:space="preserve"> que se encontra no seu interior tem uma complexidade de </w:t>
+      </w:r>
+      <w:proofErr w:type="gramStart"/>
+      <w:r>
         <w:t>O(</w:t>
       </w:r>
       <w:proofErr w:type="gramEnd"/>
       <w:r>
-        <w:rPr>
-          <w:b/>
-          <w:bCs/>
-        </w:rPr>
-        <w:t>log n) + O(n)  = O(n)</w:t>
-      </w:r>
-    </w:p>
-    <w:p>
-      <w:pPr>
-        <w:pStyle w:val="BodyText"/>
-        <w:rPr>
-          <w:sz w:val="20"/>
-        </w:rPr>
-      </w:pPr>
-    </w:p>
-    <w:p>
-      <w:pPr>
-        <w:pStyle w:val="BodyText"/>
-        <w:rPr>
-          <w:sz w:val="20"/>
-        </w:rPr>
-      </w:pPr>
-    </w:p>
-    <w:p>
-      <w:pPr>
-        <w:pStyle w:val="BodyText"/>
-        <w:rPr>
-          <w:sz w:val="20"/>
-        </w:rPr>
-      </w:pPr>
-    </w:p>
-    <w:p>
-      <w:pPr>
-        <w:pStyle w:val="BodyText"/>
-        <w:spacing w:before="9"/>
-        <w:rPr>
-          <w:sz w:val="19"/>
-        </w:rPr>
-      </w:pPr>
-    </w:p>
-    <w:p>
-      <w:pPr>
-        <w:pStyle w:val="BodyText"/>
-        <w:spacing w:before="160" w:line="259" w:lineRule="auto"/>
-      </w:pPr>
+        <w:t xml:space="preserve">1) a complexidade é como antes </w:t>
+      </w:r>
+      <w:r>
+        <w:lastRenderedPageBreak/>
+        <w:t>referido O(n).</w:t>
+      </w:r>
+    </w:p>
+    <w:p>
+      <w:pPr>
+        <w:pStyle w:val="Corpodetexto"/>
+      </w:pPr>
+    </w:p>
+    <w:p>
+      <w:pPr>
+        <w:pStyle w:val="Corpodetexto"/>
+        <w:ind w:firstLine="720"/>
+      </w:pPr>
+      <w:r>
+        <w:t xml:space="preserve">Foi necessário utilizar o método </w:t>
+      </w:r>
+      <w:proofErr w:type="spellStart"/>
+      <w:r>
+        <w:rPr>
+          <w:i/>
+          <w:iCs/>
+        </w:rPr>
+        <w:t>nearstPort</w:t>
+      </w:r>
+      <w:proofErr w:type="spellEnd"/>
+      <w:r>
+        <w:t xml:space="preserve"> </w:t>
+      </w:r>
+      <w:r>
+        <w:t xml:space="preserve">que irá fazer o retorno do Porto que esta no nó que foi retornado pela função </w:t>
+      </w:r>
+      <w:proofErr w:type="spellStart"/>
+      <w:r>
+        <w:rPr>
+          <w:i/>
+          <w:iCs/>
+        </w:rPr>
+        <w:t>findNearestNeighbour</w:t>
+      </w:r>
+      <w:proofErr w:type="spellEnd"/>
+      <w:r>
+        <w:t>.</w:t>
+      </w:r>
+    </w:p>
+    <w:p>
+      <w:pPr>
+        <w:pStyle w:val="Corpodetexto"/>
+      </w:pPr>
+    </w:p>
+    <w:p>
+      <w:pPr>
+        <w:pStyle w:val="Corpodetexto"/>
+        <w:keepNext/>
+      </w:pPr>
+      <w:r>
+        <w:rPr>
+          <w:noProof/>
+        </w:rPr>
+        <w:drawing>
+          <wp:inline distT="0" distB="0" distL="0" distR="0" wp14:anchorId="5B05EDB2" wp14:editId="0D7CB742">
+            <wp:extent cx="4465707" cy="701101"/>
+            <wp:effectExtent l="0" t="0" r="0" b="3810"/>
+            <wp:docPr id="8" name="Imagem 8" descr="Uma imagem com texto&#10;&#10;Descrição gerada automaticamente"/>
+            <wp:cNvGraphicFramePr>
+              <a:graphicFrameLocks xmlns:a="http://schemas.openxmlformats.org/drawingml/2006/main" noChangeAspect="1"/>
+            </wp:cNvGraphicFramePr>
+            <a:graphic xmlns:a="http://schemas.openxmlformats.org/drawingml/2006/main">
+              <a:graphicData uri="http://schemas.openxmlformats.org/drawingml/2006/picture">
+                <pic:pic xmlns:pic="http://schemas.openxmlformats.org/drawingml/2006/picture">
+                  <pic:nvPicPr>
+                    <pic:cNvPr id="8" name="Imagem 8" descr="Uma imagem com texto&#10;&#10;Descrição gerada automaticamente"/>
+                    <pic:cNvPicPr/>
+                  </pic:nvPicPr>
+                  <pic:blipFill>
+                    <a:blip r:embed="rId13"/>
+                    <a:stretch>
+                      <a:fillRect/>
+                    </a:stretch>
+                  </pic:blipFill>
+                  <pic:spPr>
+                    <a:xfrm>
+                      <a:off x="0" y="0"/>
+                      <a:ext cx="4465707" cy="701101"/>
+                    </a:xfrm>
+                    <a:prstGeom prst="rect">
+                      <a:avLst/>
+                    </a:prstGeom>
+                  </pic:spPr>
+                </pic:pic>
+              </a:graphicData>
+            </a:graphic>
+          </wp:inline>
+        </w:drawing>
+      </w:r>
+    </w:p>
+    <w:p>
+      <w:pPr>
+        <w:pStyle w:val="Legenda"/>
+        <w:jc w:val="both"/>
+      </w:pPr>
+      <w:bookmarkStart w:id="9" w:name="_Toc89511640"/>
+      <w:r>
+        <w:t xml:space="preserve">Figura </w:t>
+      </w:r>
+      <w:r>
+        <w:fldChar w:fldCharType="begin"/>
+      </w:r>
+      <w:r>
+        <w:instrText xml:space="preserve"> SEQ Figura \* ARABIC </w:instrText>
+      </w:r>
+      <w:r>
+        <w:fldChar w:fldCharType="separate"/>
+      </w:r>
+      <w:r>
+        <w:rPr>
+          <w:noProof/>
+        </w:rPr>
+        <w:t>5</w:t>
+      </w:r>
+      <w:r>
+        <w:fldChar w:fldCharType="end"/>
+      </w:r>
+      <w:r>
+        <w:t xml:space="preserve"> – Método </w:t>
+      </w:r>
+      <w:proofErr w:type="spellStart"/>
+      <w:r>
+        <w:t>nearstPort</w:t>
+      </w:r>
+      <w:bookmarkEnd w:id="9"/>
+      <w:proofErr w:type="spellEnd"/>
+    </w:p>
+    <w:p>
+      <w:pPr>
+        <w:pStyle w:val="Corpodetexto"/>
+      </w:pPr>
+    </w:p>
+    <w:p>
+      <w:pPr>
+        <w:pStyle w:val="Ttulo2"/>
+      </w:pPr>
+      <w:bookmarkStart w:id="10" w:name="_Toc89511722"/>
+      <w:r>
+        <w:t xml:space="preserve">Analise de complexidade do método </w:t>
+      </w:r>
+      <w:proofErr w:type="spellStart"/>
+      <w:r>
+        <w:rPr>
+          <w:i/>
+          <w:iCs/>
+        </w:rPr>
+        <w:t>nearstPort</w:t>
+      </w:r>
+      <w:bookmarkEnd w:id="10"/>
+      <w:proofErr w:type="spellEnd"/>
+    </w:p>
+    <w:p>
+      <w:r>
+        <w:tab/>
+        <w:t xml:space="preserve">A complexidade deste método é de </w:t>
+      </w:r>
+      <w:proofErr w:type="gramStart"/>
+      <w:r>
+        <w:t>O(</w:t>
+      </w:r>
+      <w:proofErr w:type="gramEnd"/>
+      <w:r>
+        <w:t xml:space="preserve">1) pois apenas se limita a fazer um </w:t>
+      </w:r>
+      <w:r>
+        <w:rPr>
+          <w:i/>
+          <w:iCs/>
+        </w:rPr>
+        <w:t>cast</w:t>
+      </w:r>
+      <w:r>
+        <w:t xml:space="preserve"> e um </w:t>
+      </w:r>
+      <w:proofErr w:type="spellStart"/>
+      <w:r>
+        <w:rPr>
+          <w:i/>
+          <w:iCs/>
+        </w:rPr>
+        <w:t>return</w:t>
+      </w:r>
+      <w:proofErr w:type="spellEnd"/>
+      <w:r>
+        <w:t>.</w:t>
+      </w:r>
+    </w:p>
+    <w:p>
+      <w:pPr>
+        <w:pStyle w:val="Corpodetexto"/>
+      </w:pPr>
+    </w:p>
+    <w:p>
+      <w:pPr>
+        <w:pStyle w:val="Corpodetexto"/>
+      </w:pPr>
+    </w:p>
+    <w:p>
+      <w:pPr>
+        <w:pStyle w:val="Corpodetexto"/>
+      </w:pPr>
+      <w:r>
+        <w:tab/>
+        <w:t xml:space="preserve">De seguida, temos o método </w:t>
+      </w:r>
+      <w:proofErr w:type="spellStart"/>
+      <w:r>
+        <w:rPr>
+          <w:i/>
+          <w:iCs/>
+        </w:rPr>
+        <w:t>findNearestNeighbour</w:t>
+      </w:r>
+      <w:proofErr w:type="spellEnd"/>
+      <w:r>
+        <w:t xml:space="preserve"> que vai fazer uma pesquisa pela </w:t>
+      </w:r>
+      <w:proofErr w:type="spellStart"/>
+      <w:r>
+        <w:t>rvore</w:t>
+      </w:r>
+      <w:proofErr w:type="spellEnd"/>
+      <w:r>
+        <w:t xml:space="preserve"> para isso é utilizado cálculos de </w:t>
+      </w:r>
+      <w:r>
+        <w:t>distâncias</w:t>
+      </w:r>
+      <w:r>
+        <w:t xml:space="preserve"> entre dois pontos e a comparação entre esses dois pontos para a decisão de qual se encontra mais próximo.</w:t>
+      </w:r>
+    </w:p>
+    <w:p>
+      <w:pPr>
+        <w:pStyle w:val="Corpodetexto"/>
+        <w:keepNext/>
+      </w:pPr>
+      <w:r>
+        <w:rPr>
+          <w:noProof/>
+        </w:rPr>
+        <w:lastRenderedPageBreak/>
+        <w:drawing>
+          <wp:inline distT="0" distB="0" distL="0" distR="0" wp14:anchorId="370C6FCA" wp14:editId="73295DEA">
+            <wp:extent cx="4687876" cy="4038600"/>
+            <wp:effectExtent l="0" t="0" r="0" b="0"/>
+            <wp:docPr id="10" name="Imagem 10" descr="Uma imagem com texto&#10;&#10;Descrição gerada automaticamente"/>
+            <wp:cNvGraphicFramePr>
+              <a:graphicFrameLocks xmlns:a="http://schemas.openxmlformats.org/drawingml/2006/main" noChangeAspect="1"/>
+            </wp:cNvGraphicFramePr>
+            <a:graphic xmlns:a="http://schemas.openxmlformats.org/drawingml/2006/main">
+              <a:graphicData uri="http://schemas.openxmlformats.org/drawingml/2006/picture">
+                <pic:pic xmlns:pic="http://schemas.openxmlformats.org/drawingml/2006/picture">
+                  <pic:nvPicPr>
+                    <pic:cNvPr id="10" name="Imagem 10" descr="Uma imagem com texto&#10;&#10;Descrição gerada automaticamente"/>
+                    <pic:cNvPicPr/>
+                  </pic:nvPicPr>
+                  <pic:blipFill>
+                    <a:blip r:embed="rId14"/>
+                    <a:stretch>
+                      <a:fillRect/>
+                    </a:stretch>
+                  </pic:blipFill>
+                  <pic:spPr>
+                    <a:xfrm>
+                      <a:off x="0" y="0"/>
+                      <a:ext cx="4691907" cy="4042073"/>
+                    </a:xfrm>
+                    <a:prstGeom prst="rect">
+                      <a:avLst/>
+                    </a:prstGeom>
+                  </pic:spPr>
+                </pic:pic>
+              </a:graphicData>
+            </a:graphic>
+          </wp:inline>
+        </w:drawing>
+      </w:r>
+    </w:p>
+    <w:p>
+      <w:pPr>
+        <w:pStyle w:val="Legenda"/>
+        <w:jc w:val="both"/>
+      </w:pPr>
+      <w:bookmarkStart w:id="11" w:name="_Toc89511641"/>
+      <w:r>
+        <w:t xml:space="preserve">Figura </w:t>
+      </w:r>
+      <w:r>
+        <w:fldChar w:fldCharType="begin"/>
+      </w:r>
+      <w:r>
+        <w:instrText xml:space="preserve"> SEQ Figura \* ARABIC </w:instrText>
+      </w:r>
+      <w:r>
+        <w:fldChar w:fldCharType="separate"/>
+      </w:r>
+      <w:r>
+        <w:rPr>
+          <w:noProof/>
+        </w:rPr>
+        <w:t>6</w:t>
+      </w:r>
+      <w:r>
+        <w:fldChar w:fldCharType="end"/>
+      </w:r>
+      <w:r>
+        <w:t xml:space="preserve"> – Método </w:t>
+      </w:r>
+      <w:proofErr w:type="spellStart"/>
+      <w:r>
+        <w:t>findNearestNeighbour</w:t>
+      </w:r>
+      <w:bookmarkEnd w:id="11"/>
+      <w:proofErr w:type="spellEnd"/>
+    </w:p>
+    <w:p>
+      <w:pPr>
+        <w:pStyle w:val="Corpodetexto"/>
+      </w:pPr>
+    </w:p>
+    <w:p>
+      <w:pPr>
+        <w:pStyle w:val="Ttulo2"/>
+      </w:pPr>
+      <w:bookmarkStart w:id="12" w:name="_Toc89511723"/>
+      <w:r>
+        <w:t xml:space="preserve">Analise de complexidade do método </w:t>
+      </w:r>
+      <w:proofErr w:type="spellStart"/>
+      <w:r>
+        <w:rPr>
+          <w:i/>
+          <w:iCs/>
+        </w:rPr>
+        <w:t>findNearestNeighbour</w:t>
+      </w:r>
+      <w:bookmarkEnd w:id="12"/>
+      <w:proofErr w:type="spellEnd"/>
+    </w:p>
+    <w:p>
+      <w:pPr>
+        <w:pStyle w:val="Corpodetexto"/>
+      </w:pPr>
+      <w:r>
+        <w:tab/>
+        <w:t xml:space="preserve">A complexidade deste método é de </w:t>
+      </w:r>
+      <w:proofErr w:type="gramStart"/>
+      <w:r>
+        <w:t>O(</w:t>
+      </w:r>
+      <w:proofErr w:type="gramEnd"/>
+      <w:r>
+        <w:t>log n) pois trata-se de uma árvore balanceada.</w:t>
+      </w:r>
     </w:p>
     <w:sectPr>
+      <w:headerReference w:type="default" r:id="rId15"/>
+      <w:footerReference w:type="default" r:id="rId16"/>
       <w:pgSz w:w="12240" w:h="15840"/>
       <w:pgMar w:top="1500" w:right="1160" w:bottom="1460" w:left="1340" w:header="752" w:footer="1262" w:gutter="0"/>
       <w:cols w:space="720"/>
@@ -1732,7 +3244,7 @@
 <w:ftr xmlns:wpc="http://schemas.microsoft.com/office/word/2010/wordprocessingCanvas" xmlns:cx="http://schemas.microsoft.com/office/drawing/2014/chartex" xmlns:cx1="http://schemas.microsoft.com/office/drawing/2015/9/8/chartex" xmlns:cx2="http://schemas.microsoft.com/office/drawing/2015/10/21/chartex" xmlns:cx3="http://schemas.microsoft.com/office/drawing/2016/5/9/chartex" xmlns:cx4="http://schemas.microsoft.com/office/drawing/2016/5/10/chartex" xmlns:cx5="http://schemas.microsoft.com/office/drawing/2016/5/11/chartex" xmlns:cx6="http://schemas.microsoft.com/office/drawing/2016/5/12/chartex" xmlns:cx7="http://schemas.microsoft.com/office/drawing/2016/5/13/chartex" xmlns:cx8="http://schemas.microsoft.com/office/drawing/2016/5/14/chartex" xmlns:mc="http://schemas.openxmlformats.org/markup-compatibility/2006" xmlns:aink="http://schemas.microsoft.com/office/drawing/2016/ink" xmlns:am3d="http://schemas.microsoft.com/office/drawing/2017/model3d" xmlns:o="urn:schemas-microsoft-com:office:office" xmlns:r="http://schemas.openxmlformats.org/officeDocument/2006/relationships" xmlns:m="http://schemas.openxmlformats.org/officeDocument/2006/math" xmlns:v="urn:schemas-microsoft-com:vml" xmlns:wp14="http://schemas.microsoft.com/office/word/2010/wordprocessingDrawing" xmlns:wp="http://schemas.openxmlformats.org/drawingml/2006/wordprocessingDrawing" xmlns:w10="urn:schemas-microsoft-com:office:word" xmlns:w="http://schemas.openxmlformats.org/wordprocessingml/2006/main" xmlns:w14="http://schemas.microsoft.com/office/word/2010/wordml" xmlns:w15="http://schemas.microsoft.com/office/word/2012/wordml" xmlns:w16cex="http://schemas.microsoft.com/office/word/2018/wordml/cex" xmlns:w16cid="http://schemas.microsoft.com/office/word/2016/wordml/cid" xmlns:w16="http://schemas.microsoft.com/office/word/2018/wordml" xmlns:w16sdtdh="http://schemas.microsoft.com/office/word/2020/wordml/sdtdatahash" xmlns:w16se="http://schemas.microsoft.com/office/word/2015/wordml/symex" xmlns:wpg="http://schemas.microsoft.com/office/word/2010/wordprocessingGroup" xmlns:wpi="http://schemas.microsoft.com/office/word/2010/wordprocessingInk" xmlns:wne="http://schemas.microsoft.com/office/word/2006/wordml" xmlns:wps="http://schemas.microsoft.com/office/word/2010/wordprocessingShape" mc:Ignorable="w14 w15 w16se w16cid w16 w16cex w16sdtdh wp14">
   <w:p>
     <w:pPr>
-      <w:pStyle w:val="BodyText"/>
+      <w:pStyle w:val="Corpodetexto"/>
       <w:spacing w:line="14" w:lineRule="auto"/>
       <w:rPr>
         <w:sz w:val="20"/>
@@ -1840,11 +3352,11 @@
         </mc:Choice>
         <mc:Fallback>
           <w:pict>
-            <v:shapetype w14:anchorId="46F45540" id="_x0000_t202" coordsize="21600,21600" o:spt="202" path="m,l,21600r21600,l21600,xe">
+            <v:shapetype w14:anchorId="24E2415F" id="_x0000_t202" coordsize="21600,21600" o:spt="202" path="m,l,21600r21600,l21600,xe">
               <v:stroke joinstyle="miter"/>
               <v:path gradientshapeok="t" o:connecttype="rect"/>
             </v:shapetype>
-            <v:shape id="Text Box 2" o:spid="_x0000_s1027" type="#_x0000_t202" style="position:absolute;margin-left:297.6pt;margin-top:717.9pt;width:17.05pt;height:13.05pt;z-index:-251656192;visibility:visible;mso-wrap-style:square;mso-width-percent:0;mso-height-percent:0;mso-wrap-distance-left:9pt;mso-wrap-distance-top:0;mso-wrap-distance-right:9pt;mso-wrap-distance-bottom:0;mso-position-horizontal:absolute;mso-position-horizontal-relative:page;mso-position-vertical:absolute;mso-position-vertical-relative:page;mso-width-percent:0;mso-height-percent:0;mso-width-relative:page;mso-height-relative:page;v-text-anchor:top" o:gfxdata="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" filled="f" stroked="f">
+            <v:shape id="Text Box 2" o:spid="_x0000_s1027" type="#_x0000_t202" style="position:absolute;left:0;text-align:left;margin-left:297.6pt;margin-top:717.9pt;width:17.05pt;height:13.05pt;z-index:-251656192;visibility:visible;mso-wrap-style:square;mso-width-percent:0;mso-height-percent:0;mso-wrap-distance-left:9pt;mso-wrap-distance-top:0;mso-wrap-distance-right:9pt;mso-wrap-distance-bottom:0;mso-position-horizontal:absolute;mso-position-horizontal-relative:page;mso-position-vertical:absolute;mso-position-vertical-relative:page;mso-width-percent:0;mso-height-percent:0;mso-width-relative:page;mso-height-relative:page;v-text-anchor:top" o:gfxdata="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" filled="f" stroked="f">
               <v:path arrowok="t"/>
               <v:textbox inset="0,0,0,0">
                 <w:txbxContent>
@@ -1984,7 +3496,7 @@
         </mc:Choice>
         <mc:Fallback>
           <w:pict>
-            <v:shape w14:anchorId="26774B7F" id="Text Box 1" o:spid="_x0000_s1028" type="#_x0000_t202" style="position:absolute;margin-left:71pt;margin-top:731.35pt;width:82.8pt;height:13.05pt;z-index:-251653120;visibility:visible;mso-wrap-style:square;mso-width-percent:0;mso-height-percent:0;mso-wrap-distance-left:9pt;mso-wrap-distance-top:0;mso-wrap-distance-right:9pt;mso-wrap-distance-bottom:0;mso-position-horizontal:absolute;mso-position-horizontal-relative:page;mso-position-vertical:absolute;mso-position-vertical-relative:page;mso-width-percent:0;mso-height-percent:0;mso-width-relative:page;mso-height-relative:page;v-text-anchor:top" o:gfxdata="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" filled="f" stroked="f">
+            <v:shape w14:anchorId="778F7899" id="Text Box 1" o:spid="_x0000_s1028" type="#_x0000_t202" style="position:absolute;left:0;text-align:left;margin-left:71pt;margin-top:731.35pt;width:82.8pt;height:13.05pt;z-index:-251653120;visibility:visible;mso-wrap-style:square;mso-width-percent:0;mso-height-percent:0;mso-wrap-distance-left:9pt;mso-wrap-distance-top:0;mso-wrap-distance-right:9pt;mso-wrap-distance-bottom:0;mso-position-horizontal:absolute;mso-position-horizontal-relative:page;mso-position-vertical:absolute;mso-position-vertical-relative:page;mso-width-percent:0;mso-height-percent:0;mso-width-relative:page;mso-height-relative:page;v-text-anchor:top" o:gfxdata="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" filled="f" stroked="f">
               <v:path arrowok="t"/>
               <v:textbox inset="0,0,0,0">
                 <w:txbxContent>
@@ -2049,7 +3561,7 @@
 <w:hdr xmlns:wpc="http://schemas.microsoft.com/office/word/2010/wordprocessingCanvas" xmlns:cx="http://schemas.microsoft.com/office/drawing/2014/chartex" xmlns:cx1="http://schemas.microsoft.com/office/drawing/2015/9/8/chartex" xmlns:cx2="http://schemas.microsoft.com/office/drawing/2015/10/21/chartex" xmlns:cx3="http://schemas.microsoft.com/office/drawing/2016/5/9/chartex" xmlns:cx4="http://schemas.microsoft.com/office/drawing/2016/5/10/chartex" xmlns:cx5="http://schemas.microsoft.com/office/drawing/2016/5/11/chartex" xmlns:cx6="http://schemas.microsoft.com/office/drawing/2016/5/12/chartex" xmlns:cx7="http://schemas.microsoft.com/office/drawing/2016/5/13/chartex" xmlns:cx8="http://schemas.microsoft.com/office/drawing/2016/5/14/chartex" xmlns:mc="http://schemas.openxmlformats.org/markup-compatibility/2006" xmlns:aink="http://schemas.microsoft.com/office/drawing/2016/ink" xmlns:am3d="http://schemas.microsoft.com/office/drawing/2017/model3d" xmlns:o="urn:schemas-microsoft-com:office:office" xmlns:r="http://schemas.openxmlformats.org/officeDocument/2006/relationships" xmlns:m="http://schemas.openxmlformats.org/officeDocument/2006/math" xmlns:v="urn:schemas-microsoft-com:vml" xmlns:wp14="http://schemas.microsoft.com/office/word/2010/wordprocessingDrawing" xmlns:wp="http://schemas.openxmlformats.org/drawingml/2006/wordprocessingDrawing" xmlns:w10="urn:schemas-microsoft-com:office:word" xmlns:w="http://schemas.openxmlformats.org/wordprocessingml/2006/main" xmlns:w14="http://schemas.microsoft.com/office/word/2010/wordml" xmlns:w15="http://schemas.microsoft.com/office/word/2012/wordml" xmlns:w16cex="http://schemas.microsoft.com/office/word/2018/wordml/cex" xmlns:w16cid="http://schemas.microsoft.com/office/word/2016/wordml/cid" xmlns:w16="http://schemas.microsoft.com/office/word/2018/wordml" xmlns:w16sdtdh="http://schemas.microsoft.com/office/word/2020/wordml/sdtdatahash" xmlns:w16se="http://schemas.microsoft.com/office/word/2015/wordml/symex" xmlns:wpg="http://schemas.microsoft.com/office/word/2010/wordprocessingGroup" xmlns:wpi="http://schemas.microsoft.com/office/word/2010/wordprocessingInk" xmlns:wne="http://schemas.microsoft.com/office/word/2006/wordml" xmlns:wps="http://schemas.microsoft.com/office/word/2010/wordprocessingShape" mc:Ignorable="w14 w15 w16se w16cid w16 w16cex w16sdtdh wp14">
   <w:p>
     <w:pPr>
-      <w:pStyle w:val="BodyText"/>
+      <w:pStyle w:val="Corpodetexto"/>
       <w:spacing w:line="14" w:lineRule="auto"/>
       <w:rPr>
         <w:sz w:val="20"/>
@@ -2560,9 +4072,10 @@
       <w:lang w:val="pt-PT"/>
     </w:rPr>
   </w:style>
-  <w:style w:type="paragraph" w:styleId="Heading1">
+  <w:style w:type="paragraph" w:styleId="Ttulo1">
     <w:name w:val="heading 1"/>
     <w:basedOn w:val="Normal"/>
+    <w:link w:val="Ttulo1Carter"/>
     <w:uiPriority w:val="9"/>
     <w:qFormat/>
     <w:pPr>
@@ -2576,13 +4089,35 @@
       <w:u w:val="single" w:color="000000"/>
     </w:rPr>
   </w:style>
-  <w:style w:type="character" w:default="1" w:styleId="DefaultParagraphFont">
+  <w:style w:type="paragraph" w:styleId="Ttulo2">
+    <w:name w:val="heading 2"/>
+    <w:basedOn w:val="Normal"/>
+    <w:next w:val="Normal"/>
+    <w:link w:val="Ttulo2Carter"/>
+    <w:uiPriority w:val="9"/>
+    <w:unhideWhenUsed/>
+    <w:qFormat/>
+    <w:rsid w:val="00BB3421"/>
+    <w:pPr>
+      <w:keepNext/>
+      <w:keepLines/>
+      <w:spacing w:before="40"/>
+      <w:outlineLvl w:val="1"/>
+    </w:pPr>
+    <w:rPr>
+      <w:rFonts w:asciiTheme="majorHAnsi" w:eastAsiaTheme="majorEastAsia" w:hAnsiTheme="majorHAnsi" w:cstheme="majorBidi"/>
+      <w:color w:val="365F91" w:themeColor="accent1" w:themeShade="BF"/>
+      <w:sz w:val="26"/>
+      <w:szCs w:val="26"/>
+    </w:rPr>
+  </w:style>
+  <w:style w:type="character" w:default="1" w:styleId="Tipodeletrapredefinidodopargrafo">
     <w:name w:val="Default Paragraph Font"/>
     <w:uiPriority w:val="1"/>
     <w:semiHidden/>
     <w:unhideWhenUsed/>
   </w:style>
-  <w:style w:type="table" w:default="1" w:styleId="TableNormal">
+  <w:style w:type="table" w:default="1" w:styleId="Tabelanormal">
     <w:name w:val="Normal Table"/>
     <w:uiPriority w:val="99"/>
     <w:semiHidden/>
@@ -2597,7 +4132,7 @@
       </w:tblCellMar>
     </w:tblPr>
   </w:style>
-  <w:style w:type="numbering" w:default="1" w:styleId="NoList">
+  <w:style w:type="numbering" w:default="1" w:styleId="Semlista">
     <w:name w:val="No List"/>
     <w:uiPriority w:val="99"/>
     <w:semiHidden/>
@@ -2619,17 +4154,22 @@
       </w:tblCellMar>
     </w:tblPr>
   </w:style>
-  <w:style w:type="paragraph" w:styleId="BodyText">
+  <w:style w:type="paragraph" w:styleId="Corpodetexto">
     <w:name w:val="Body Text"/>
     <w:basedOn w:val="Normal"/>
     <w:uiPriority w:val="1"/>
     <w:qFormat/>
+    <w:rsid w:val="00BB3421"/>
+    <w:pPr>
+      <w:spacing w:line="360" w:lineRule="auto"/>
+      <w:jc w:val="both"/>
+    </w:pPr>
     <w:rPr>
       <w:sz w:val="24"/>
       <w:szCs w:val="24"/>
     </w:rPr>
   </w:style>
-  <w:style w:type="paragraph" w:styleId="Title">
+  <w:style w:type="paragraph" w:styleId="Ttulo">
     <w:name w:val="Title"/>
     <w:basedOn w:val="Normal"/>
     <w:uiPriority w:val="10"/>
@@ -2646,7 +4186,7 @@
       <w:szCs w:val="40"/>
     </w:rPr>
   </w:style>
-  <w:style w:type="paragraph" w:styleId="ListParagraph">
+  <w:style w:type="paragraph" w:styleId="PargrafodaLista">
     <w:name w:val="List Paragraph"/>
     <w:basedOn w:val="Normal"/>
     <w:uiPriority w:val="1"/>
@@ -2658,10 +4198,10 @@
     <w:uiPriority w:val="1"/>
     <w:qFormat/>
   </w:style>
-  <w:style w:type="paragraph" w:styleId="Header">
+  <w:style w:type="paragraph" w:styleId="Cabealho">
     <w:name w:val="header"/>
     <w:basedOn w:val="Normal"/>
-    <w:link w:val="HeaderChar"/>
+    <w:link w:val="CabealhoCarter"/>
     <w:uiPriority w:val="99"/>
     <w:unhideWhenUsed/>
     <w:rsid w:val="006D139E"/>
@@ -2672,10 +4212,10 @@
       </w:tabs>
     </w:pPr>
   </w:style>
-  <w:style w:type="character" w:customStyle="1" w:styleId="HeaderChar">
-    <w:name w:val="Header Char"/>
-    <w:basedOn w:val="DefaultParagraphFont"/>
-    <w:link w:val="Header"/>
+  <w:style w:type="character" w:customStyle="1" w:styleId="CabealhoCarter">
+    <w:name w:val="Cabeçalho Caráter"/>
+    <w:basedOn w:val="Tipodeletrapredefinidodopargrafo"/>
+    <w:link w:val="Cabealho"/>
     <w:uiPriority w:val="99"/>
     <w:rsid w:val="006D139E"/>
     <w:rPr>
@@ -2683,10 +4223,10 @@
       <w:lang w:val="pt-PT"/>
     </w:rPr>
   </w:style>
-  <w:style w:type="paragraph" w:styleId="Footer">
+  <w:style w:type="paragraph" w:styleId="Rodap">
     <w:name w:val="footer"/>
     <w:basedOn w:val="Normal"/>
-    <w:link w:val="FooterChar"/>
+    <w:link w:val="RodapCarter"/>
     <w:uiPriority w:val="99"/>
     <w:unhideWhenUsed/>
     <w:rsid w:val="006D139E"/>
@@ -2697,10 +4237,10 @@
       </w:tabs>
     </w:pPr>
   </w:style>
-  <w:style w:type="character" w:customStyle="1" w:styleId="FooterChar">
-    <w:name w:val="Footer Char"/>
-    <w:basedOn w:val="DefaultParagraphFont"/>
-    <w:link w:val="Footer"/>
+  <w:style w:type="character" w:customStyle="1" w:styleId="RodapCarter">
+    <w:name w:val="Rodapé Caráter"/>
+    <w:basedOn w:val="Tipodeletrapredefinidodopargrafo"/>
+    <w:link w:val="Rodap"/>
     <w:uiPriority w:val="99"/>
     <w:rsid w:val="006D139E"/>
     <w:rPr>
@@ -2708,7 +4248,7 @@
       <w:lang w:val="pt-PT"/>
     </w:rPr>
   </w:style>
-  <w:style w:type="paragraph" w:styleId="Caption">
+  <w:style w:type="paragraph" w:styleId="Legenda">
     <w:name w:val="caption"/>
     <w:basedOn w:val="Normal"/>
     <w:next w:val="Normal"/>
@@ -2726,6 +4266,105 @@
       <w:sz w:val="18"/>
       <w:szCs w:val="18"/>
     </w:rPr>
+  </w:style>
+  <w:style w:type="character" w:customStyle="1" w:styleId="Ttulo1Carter">
+    <w:name w:val="Título 1 Caráter"/>
+    <w:basedOn w:val="Tipodeletrapredefinidodopargrafo"/>
+    <w:link w:val="Ttulo1"/>
+    <w:uiPriority w:val="9"/>
+    <w:rsid w:val="00F86E4C"/>
+    <w:rPr>
+      <w:rFonts w:ascii="Calibri" w:eastAsia="Calibri" w:hAnsi="Calibri" w:cs="Calibri"/>
+      <w:sz w:val="40"/>
+      <w:szCs w:val="40"/>
+      <w:u w:val="single" w:color="000000"/>
+      <w:lang w:val="pt-PT"/>
+    </w:rPr>
+  </w:style>
+  <w:style w:type="character" w:customStyle="1" w:styleId="Ttulo2Carter">
+    <w:name w:val="Título 2 Caráter"/>
+    <w:basedOn w:val="Tipodeletrapredefinidodopargrafo"/>
+    <w:link w:val="Ttulo2"/>
+    <w:uiPriority w:val="9"/>
+    <w:rsid w:val="00BB3421"/>
+    <w:rPr>
+      <w:rFonts w:asciiTheme="majorHAnsi" w:eastAsiaTheme="majorEastAsia" w:hAnsiTheme="majorHAnsi" w:cstheme="majorBidi"/>
+      <w:color w:val="365F91" w:themeColor="accent1" w:themeShade="BF"/>
+      <w:sz w:val="26"/>
+      <w:szCs w:val="26"/>
+      <w:lang w:val="pt-PT"/>
+    </w:rPr>
+  </w:style>
+  <w:style w:type="paragraph" w:styleId="Cabealhodondice">
+    <w:name w:val="TOC Heading"/>
+    <w:basedOn w:val="Ttulo1"/>
+    <w:next w:val="Normal"/>
+    <w:uiPriority w:val="39"/>
+    <w:unhideWhenUsed/>
+    <w:qFormat/>
+    <w:rsid w:val="00590C56"/>
+    <w:pPr>
+      <w:keepNext/>
+      <w:keepLines/>
+      <w:widowControl/>
+      <w:autoSpaceDE/>
+      <w:autoSpaceDN/>
+      <w:spacing w:before="240" w:line="259" w:lineRule="auto"/>
+      <w:ind w:left="0"/>
+      <w:outlineLvl w:val="9"/>
+    </w:pPr>
+    <w:rPr>
+      <w:rFonts w:asciiTheme="majorHAnsi" w:eastAsiaTheme="majorEastAsia" w:hAnsiTheme="majorHAnsi" w:cstheme="majorBidi"/>
+      <w:color w:val="365F91" w:themeColor="accent1" w:themeShade="BF"/>
+      <w:sz w:val="32"/>
+      <w:szCs w:val="32"/>
+      <w:u w:val="none"/>
+      <w:lang w:eastAsia="pt-PT"/>
+    </w:rPr>
+  </w:style>
+  <w:style w:type="paragraph" w:styleId="ndice1">
+    <w:name w:val="toc 1"/>
+    <w:basedOn w:val="Normal"/>
+    <w:next w:val="Normal"/>
+    <w:autoRedefine/>
+    <w:uiPriority w:val="39"/>
+    <w:unhideWhenUsed/>
+    <w:rsid w:val="00590C56"/>
+    <w:pPr>
+      <w:spacing w:after="100"/>
+    </w:pPr>
+  </w:style>
+  <w:style w:type="paragraph" w:styleId="ndice2">
+    <w:name w:val="toc 2"/>
+    <w:basedOn w:val="Normal"/>
+    <w:next w:val="Normal"/>
+    <w:autoRedefine/>
+    <w:uiPriority w:val="39"/>
+    <w:unhideWhenUsed/>
+    <w:rsid w:val="00590C56"/>
+    <w:pPr>
+      <w:spacing w:after="100"/>
+      <w:ind w:left="220"/>
+    </w:pPr>
+  </w:style>
+  <w:style w:type="character" w:styleId="Hiperligao">
+    <w:name w:val="Hyperlink"/>
+    <w:basedOn w:val="Tipodeletrapredefinidodopargrafo"/>
+    <w:uiPriority w:val="99"/>
+    <w:unhideWhenUsed/>
+    <w:rsid w:val="00590C56"/>
+    <w:rPr>
+      <w:color w:val="0000FF" w:themeColor="hyperlink"/>
+      <w:u w:val="single"/>
+    </w:rPr>
+  </w:style>
+  <w:style w:type="paragraph" w:styleId="ndicedeilustraes">
+    <w:name w:val="table of figures"/>
+    <w:basedOn w:val="Normal"/>
+    <w:next w:val="Normal"/>
+    <w:uiPriority w:val="99"/>
+    <w:unhideWhenUsed/>
+    <w:rsid w:val="00590C56"/>
   </w:style>
 </w:styles>
 </file>
@@ -3011,4 +4650,16 @@
   <a:objectDefaults/>
   <a:extraClrSchemeLst/>
 </a:theme>
+</file>
+
+<file path=customXml/item1.xml><?xml version="1.0" encoding="utf-8"?>
+<b:Sources xmlns:b="http://schemas.openxmlformats.org/officeDocument/2006/bibliography" xmlns="http://schemas.openxmlformats.org/officeDocument/2006/bibliography" SelectedStyle="\APASixthEditionOfficeOnline.xsl" StyleName="APA" Version="6"/>
+</file>
+
+<file path=customXml/itemProps1.xml><?xml version="1.0" encoding="utf-8"?>
+<ds:datastoreItem xmlns:ds="http://schemas.openxmlformats.org/officeDocument/2006/customXml" ds:itemID="{5B334E66-2A68-43DD-B701-CA65F5E47EFE}">
+  <ds:schemaRefs>
+    <ds:schemaRef ds:uri="http://schemas.openxmlformats.org/officeDocument/2006/bibliography"/>
+  </ds:schemaRefs>
+</ds:datastoreItem>
 </file>
</xml_diff>